<commit_message>
Haftalık rapor (kod model sonuçları).
</commit_message>
<xml_diff>
--- a/Weekly Report/07.05.2018_Weekly Report_MUgur.docx
+++ b/Weekly Report/07.05.2018_Weekly Report_MUgur.docx
@@ -6,50 +6,225 @@
       <w:pPr>
         <w:rPr>
           <w:rFonts w:ascii="Times New Roman" w:hAnsi="Times New Roman" w:cs="Times New Roman"/>
-          <w:b/>
           <w:sz w:val="24"/>
           <w:szCs w:val="24"/>
         </w:rPr>
       </w:pPr>
+      <w:r>
+        <w:rPr>
+          <w:rFonts w:ascii="Times New Roman" w:hAnsi="Times New Roman" w:cs="Times New Roman"/>
+          <w:sz w:val="24"/>
+          <w:szCs w:val="24"/>
+        </w:rPr>
+        <w:t>P</w:t>
+      </w:r>
+      <w:r>
+        <w:rPr>
+          <w:rFonts w:ascii="Times New Roman" w:hAnsi="Times New Roman" w:cs="Times New Roman"/>
+          <w:sz w:val="24"/>
+          <w:szCs w:val="24"/>
+          <w:vertAlign w:val="subscript"/>
+        </w:rPr>
+        <w:t>out</w:t>
+      </w:r>
+      <w:r>
+        <w:rPr>
+          <w:rFonts w:ascii="Times New Roman" w:hAnsi="Times New Roman" w:cs="Times New Roman"/>
+          <w:sz w:val="24"/>
+          <w:szCs w:val="24"/>
+        </w:rPr>
+        <w:t xml:space="preserve"> = 8kW, </w:t>
+      </w:r>
       <w:proofErr w:type="spellStart"/>
       <w:r>
         <w:rPr>
           <w:rFonts w:ascii="Times New Roman" w:hAnsi="Times New Roman" w:cs="Times New Roman"/>
-          <w:b/>
           <w:sz w:val="24"/>
           <w:szCs w:val="24"/>
         </w:rPr>
-        <w:t>Gerçekleştirilen</w:t>
+        <w:t>f</w:t>
+      </w:r>
+      <w:r>
+        <w:rPr>
+          <w:rFonts w:ascii="Times New Roman" w:hAnsi="Times New Roman" w:cs="Times New Roman"/>
+          <w:sz w:val="24"/>
+          <w:szCs w:val="24"/>
+          <w:vertAlign w:val="subscript"/>
+        </w:rPr>
+        <w:t>sw</w:t>
       </w:r>
       <w:proofErr w:type="spellEnd"/>
       <w:r>
         <w:rPr>
           <w:rFonts w:ascii="Times New Roman" w:hAnsi="Times New Roman" w:cs="Times New Roman"/>
-          <w:b/>
           <w:sz w:val="24"/>
           <w:szCs w:val="24"/>
         </w:rPr>
-        <w:t xml:space="preserve"> </w:t>
+        <w:t xml:space="preserve"> = 1kHz</w:t>
+      </w:r>
+      <w:r>
+        <w:rPr>
+          <w:rFonts w:ascii="Times New Roman" w:hAnsi="Times New Roman" w:cs="Times New Roman"/>
+          <w:sz w:val="24"/>
+          <w:szCs w:val="24"/>
+        </w:rPr>
+        <w:t xml:space="preserve">, </w:t>
       </w:r>
       <w:proofErr w:type="spellStart"/>
       <w:r>
         <w:rPr>
           <w:rFonts w:ascii="Times New Roman" w:hAnsi="Times New Roman" w:cs="Times New Roman"/>
-          <w:b/>
           <w:sz w:val="24"/>
           <w:szCs w:val="24"/>
         </w:rPr>
-        <w:t>Çalışmalar</w:t>
+        <w:t>V</w:t>
+      </w:r>
+      <w:r>
+        <w:rPr>
+          <w:rFonts w:ascii="Times New Roman" w:hAnsi="Times New Roman" w:cs="Times New Roman"/>
+          <w:sz w:val="24"/>
+          <w:szCs w:val="24"/>
+          <w:vertAlign w:val="subscript"/>
+        </w:rPr>
+        <w:t>dc</w:t>
       </w:r>
       <w:proofErr w:type="spellEnd"/>
       <w:r>
         <w:rPr>
           <w:rFonts w:ascii="Times New Roman" w:hAnsi="Times New Roman" w:cs="Times New Roman"/>
-          <w:b/>
           <w:sz w:val="24"/>
           <w:szCs w:val="24"/>
         </w:rPr>
-        <w:t>:</w:t>
+        <w:t xml:space="preserve"> = 540V, n = 1</w:t>
+      </w:r>
+      <w:bookmarkStart w:id="0" w:name="_GoBack"/>
+      <w:bookmarkEnd w:id="0"/>
+    </w:p>
+    <w:p>
+      <w:pPr>
+        <w:rPr>
+          <w:rFonts w:ascii="Times New Roman" w:hAnsi="Times New Roman" w:cs="Times New Roman"/>
+          <w:sz w:val="24"/>
+          <w:szCs w:val="24"/>
+        </w:rPr>
+      </w:pPr>
+      <w:r>
+        <w:rPr>
+          <w:rFonts w:ascii="Times New Roman" w:hAnsi="Times New Roman" w:cs="Times New Roman"/>
+          <w:noProof/>
+          <w:sz w:val="24"/>
+          <w:szCs w:val="24"/>
+        </w:rPr>
+        <w:drawing>
+          <wp:inline distT="0" distB="0" distL="0" distR="0" wp14:anchorId="7283F624" wp14:editId="4B86A78E">
+            <wp:extent cx="2910262" cy="2463800"/>
+            <wp:effectExtent l="0" t="0" r="4445" b="0"/>
+            <wp:docPr id="11" name="Picture 11"/>
+            <wp:cNvGraphicFramePr>
+              <a:graphicFrameLocks xmlns:a="http://schemas.openxmlformats.org/drawingml/2006/main" noChangeAspect="1"/>
+            </wp:cNvGraphicFramePr>
+            <a:graphic xmlns:a="http://schemas.openxmlformats.org/drawingml/2006/main">
+              <a:graphicData uri="http://schemas.openxmlformats.org/drawingml/2006/picture">
+                <pic:pic xmlns:pic="http://schemas.openxmlformats.org/drawingml/2006/picture">
+                  <pic:nvPicPr>
+                    <pic:cNvPr id="0" name="Picture 10"/>
+                    <pic:cNvPicPr>
+                      <a:picLocks noChangeAspect="1" noChangeArrowheads="1"/>
+                    </pic:cNvPicPr>
+                  </pic:nvPicPr>
+                  <pic:blipFill rotWithShape="1">
+                    <a:blip r:embed="rId6">
+                      <a:extLst>
+                        <a:ext uri="{28A0092B-C50C-407E-A947-70E740481C1C}">
+                          <a14:useLocalDpi xmlns:a14="http://schemas.microsoft.com/office/drawing/2010/main" val="0"/>
+                        </a:ext>
+                      </a:extLst>
+                    </a:blip>
+                    <a:srcRect l="8104" t="5246" r="7985"/>
+                    <a:stretch/>
+                  </pic:blipFill>
+                  <pic:spPr bwMode="auto">
+                    <a:xfrm>
+                      <a:off x="0" y="0"/>
+                      <a:ext cx="2917695" cy="2470093"/>
+                    </a:xfrm>
+                    <a:prstGeom prst="rect">
+                      <a:avLst/>
+                    </a:prstGeom>
+                    <a:noFill/>
+                    <a:ln>
+                      <a:noFill/>
+                    </a:ln>
+                    <a:extLst>
+                      <a:ext uri="{53640926-AAD7-44D8-BBD7-CCE9431645EC}">
+                        <a14:shadowObscured xmlns:a14="http://schemas.microsoft.com/office/drawing/2010/main"/>
+                      </a:ext>
+                    </a:extLst>
+                  </pic:spPr>
+                </pic:pic>
+              </a:graphicData>
+            </a:graphic>
+          </wp:inline>
+        </w:drawing>
+      </w:r>
+      <w:r>
+        <w:rPr>
+          <w:rFonts w:ascii="Times New Roman" w:hAnsi="Times New Roman" w:cs="Times New Roman"/>
+          <w:noProof/>
+          <w:sz w:val="24"/>
+          <w:szCs w:val="24"/>
+        </w:rPr>
+        <w:drawing>
+          <wp:inline distT="0" distB="0" distL="0" distR="0" wp14:anchorId="07D6E2C2" wp14:editId="59C5DCBB">
+            <wp:extent cx="2978150" cy="2446338"/>
+            <wp:effectExtent l="0" t="0" r="0" b="0"/>
+            <wp:docPr id="12" name="Picture 12"/>
+            <wp:cNvGraphicFramePr>
+              <a:graphicFrameLocks xmlns:a="http://schemas.openxmlformats.org/drawingml/2006/main" noChangeAspect="1"/>
+            </wp:cNvGraphicFramePr>
+            <a:graphic xmlns:a="http://schemas.openxmlformats.org/drawingml/2006/main">
+              <a:graphicData uri="http://schemas.openxmlformats.org/drawingml/2006/picture">
+                <pic:pic xmlns:pic="http://schemas.openxmlformats.org/drawingml/2006/picture">
+                  <pic:nvPicPr>
+                    <pic:cNvPr id="0" name="Picture 11"/>
+                    <pic:cNvPicPr>
+                      <a:picLocks noChangeAspect="1" noChangeArrowheads="1"/>
+                    </pic:cNvPicPr>
+                  </pic:nvPicPr>
+                  <pic:blipFill rotWithShape="1">
+                    <a:blip r:embed="rId7">
+                      <a:extLst>
+                        <a:ext uri="{28A0092B-C50C-407E-A947-70E740481C1C}">
+                          <a14:useLocalDpi xmlns:a14="http://schemas.microsoft.com/office/drawing/2010/main" val="0"/>
+                        </a:ext>
+                      </a:extLst>
+                    </a:blip>
+                    <a:srcRect l="5244" t="4929" r="7985"/>
+                    <a:stretch/>
+                  </pic:blipFill>
+                  <pic:spPr bwMode="auto">
+                    <a:xfrm>
+                      <a:off x="0" y="0"/>
+                      <a:ext cx="2984503" cy="2451557"/>
+                    </a:xfrm>
+                    <a:prstGeom prst="rect">
+                      <a:avLst/>
+                    </a:prstGeom>
+                    <a:noFill/>
+                    <a:ln>
+                      <a:noFill/>
+                    </a:ln>
+                    <a:extLst>
+                      <a:ext uri="{53640926-AAD7-44D8-BBD7-CCE9431645EC}">
+                        <a14:shadowObscured xmlns:a14="http://schemas.microsoft.com/office/drawing/2010/main"/>
+                      </a:ext>
+                    </a:extLst>
+                  </pic:spPr>
+                </pic:pic>
+              </a:graphicData>
+            </a:graphic>
+          </wp:inline>
+        </w:drawing>
       </w:r>
     </w:p>
     <w:p>
@@ -60,12 +235,2235 @@
           <w:szCs w:val="24"/>
         </w:rPr>
       </w:pPr>
-      <w:bookmarkStart w:id="0" w:name="_GoBack"/>
-      <w:bookmarkEnd w:id="0"/>
+      <w:r>
+        <w:rPr>
+          <w:rFonts w:ascii="Times New Roman" w:hAnsi="Times New Roman" w:cs="Times New Roman"/>
+          <w:noProof/>
+          <w:sz w:val="24"/>
+          <w:szCs w:val="24"/>
+        </w:rPr>
+        <w:drawing>
+          <wp:inline distT="0" distB="0" distL="0" distR="0">
+            <wp:extent cx="2901950" cy="2462160"/>
+            <wp:effectExtent l="0" t="0" r="0" b="0"/>
+            <wp:docPr id="4" name="Picture 4"/>
+            <wp:cNvGraphicFramePr>
+              <a:graphicFrameLocks xmlns:a="http://schemas.openxmlformats.org/drawingml/2006/main" noChangeAspect="1"/>
+            </wp:cNvGraphicFramePr>
+            <a:graphic xmlns:a="http://schemas.openxmlformats.org/drawingml/2006/main">
+              <a:graphicData uri="http://schemas.openxmlformats.org/drawingml/2006/picture">
+                <pic:pic xmlns:pic="http://schemas.openxmlformats.org/drawingml/2006/picture">
+                  <pic:nvPicPr>
+                    <pic:cNvPr id="0" name="Picture 1"/>
+                    <pic:cNvPicPr>
+                      <a:picLocks noChangeAspect="1" noChangeArrowheads="1"/>
+                    </pic:cNvPicPr>
+                  </pic:nvPicPr>
+                  <pic:blipFill rotWithShape="1">
+                    <a:blip r:embed="rId8">
+                      <a:extLst>
+                        <a:ext uri="{28A0092B-C50C-407E-A947-70E740481C1C}">
+                          <a14:useLocalDpi xmlns:a14="http://schemas.microsoft.com/office/drawing/2010/main" val="0"/>
+                        </a:ext>
+                      </a:extLst>
+                    </a:blip>
+                    <a:srcRect l="7917" t="3234" r="6578"/>
+                    <a:stretch/>
+                  </pic:blipFill>
+                  <pic:spPr bwMode="auto">
+                    <a:xfrm>
+                      <a:off x="0" y="0"/>
+                      <a:ext cx="2910997" cy="2469836"/>
+                    </a:xfrm>
+                    <a:prstGeom prst="rect">
+                      <a:avLst/>
+                    </a:prstGeom>
+                    <a:noFill/>
+                    <a:ln>
+                      <a:noFill/>
+                    </a:ln>
+                    <a:extLst>
+                      <a:ext uri="{53640926-AAD7-44D8-BBD7-CCE9431645EC}">
+                        <a14:shadowObscured xmlns:a14="http://schemas.microsoft.com/office/drawing/2010/main"/>
+                      </a:ext>
+                    </a:extLst>
+                  </pic:spPr>
+                </pic:pic>
+              </a:graphicData>
+            </a:graphic>
+          </wp:inline>
+        </w:drawing>
+      </w:r>
+      <w:r>
+        <w:rPr>
+          <w:rFonts w:ascii="Times New Roman" w:hAnsi="Times New Roman" w:cs="Times New Roman"/>
+          <w:noProof/>
+          <w:sz w:val="24"/>
+          <w:szCs w:val="24"/>
+        </w:rPr>
+        <w:drawing>
+          <wp:inline distT="0" distB="0" distL="0" distR="0">
+            <wp:extent cx="2856411" cy="2413635"/>
+            <wp:effectExtent l="0" t="0" r="1270" b="5715"/>
+            <wp:docPr id="5" name="Picture 5"/>
+            <wp:cNvGraphicFramePr>
+              <a:graphicFrameLocks xmlns:a="http://schemas.openxmlformats.org/drawingml/2006/main" noChangeAspect="1"/>
+            </wp:cNvGraphicFramePr>
+            <a:graphic xmlns:a="http://schemas.openxmlformats.org/drawingml/2006/main">
+              <a:graphicData uri="http://schemas.openxmlformats.org/drawingml/2006/picture">
+                <pic:pic xmlns:pic="http://schemas.openxmlformats.org/drawingml/2006/picture">
+                  <pic:nvPicPr>
+                    <pic:cNvPr id="0" name="Picture 2"/>
+                    <pic:cNvPicPr>
+                      <a:picLocks noChangeAspect="1" noChangeArrowheads="1"/>
+                    </pic:cNvPicPr>
+                  </pic:nvPicPr>
+                  <pic:blipFill rotWithShape="1">
+                    <a:blip r:embed="rId9">
+                      <a:extLst>
+                        <a:ext uri="{28A0092B-C50C-407E-A947-70E740481C1C}">
+                          <a14:useLocalDpi xmlns:a14="http://schemas.microsoft.com/office/drawing/2010/main" val="0"/>
+                        </a:ext>
+                      </a:extLst>
+                    </a:blip>
+                    <a:srcRect l="8257" t="4270" r="6808"/>
+                    <a:stretch/>
+                  </pic:blipFill>
+                  <pic:spPr bwMode="auto">
+                    <a:xfrm>
+                      <a:off x="0" y="0"/>
+                      <a:ext cx="2865017" cy="2420907"/>
+                    </a:xfrm>
+                    <a:prstGeom prst="rect">
+                      <a:avLst/>
+                    </a:prstGeom>
+                    <a:noFill/>
+                    <a:ln>
+                      <a:noFill/>
+                    </a:ln>
+                    <a:extLst>
+                      <a:ext uri="{53640926-AAD7-44D8-BBD7-CCE9431645EC}">
+                        <a14:shadowObscured xmlns:a14="http://schemas.microsoft.com/office/drawing/2010/main"/>
+                      </a:ext>
+                    </a:extLst>
+                  </pic:spPr>
+                </pic:pic>
+              </a:graphicData>
+            </a:graphic>
+          </wp:inline>
+        </w:drawing>
+      </w:r>
+    </w:p>
+    <w:p>
+      <w:pPr>
+        <w:rPr>
+          <w:rFonts w:ascii="Times New Roman" w:hAnsi="Times New Roman" w:cs="Times New Roman"/>
+          <w:sz w:val="24"/>
+          <w:szCs w:val="24"/>
+        </w:rPr>
+      </w:pPr>
+      <w:r>
+        <w:rPr>
+          <w:rFonts w:ascii="Times New Roman" w:hAnsi="Times New Roman" w:cs="Times New Roman"/>
+          <w:noProof/>
+          <w:sz w:val="24"/>
+          <w:szCs w:val="24"/>
+        </w:rPr>
+        <w:drawing>
+          <wp:inline distT="0" distB="0" distL="0" distR="0">
+            <wp:extent cx="2863850" cy="2388573"/>
+            <wp:effectExtent l="0" t="0" r="0" b="0"/>
+            <wp:docPr id="6" name="Picture 6"/>
+            <wp:cNvGraphicFramePr>
+              <a:graphicFrameLocks xmlns:a="http://schemas.openxmlformats.org/drawingml/2006/main" noChangeAspect="1"/>
+            </wp:cNvGraphicFramePr>
+            <a:graphic xmlns:a="http://schemas.openxmlformats.org/drawingml/2006/main">
+              <a:graphicData uri="http://schemas.openxmlformats.org/drawingml/2006/picture">
+                <pic:pic xmlns:pic="http://schemas.openxmlformats.org/drawingml/2006/picture">
+                  <pic:nvPicPr>
+                    <pic:cNvPr id="0" name="Picture 3"/>
+                    <pic:cNvPicPr>
+                      <a:picLocks noChangeAspect="1" noChangeArrowheads="1"/>
+                    </pic:cNvPicPr>
+                  </pic:nvPicPr>
+                  <pic:blipFill rotWithShape="1">
+                    <a:blip r:embed="rId10">
+                      <a:extLst>
+                        <a:ext uri="{28A0092B-C50C-407E-A947-70E740481C1C}">
+                          <a14:useLocalDpi xmlns:a14="http://schemas.microsoft.com/office/drawing/2010/main" val="0"/>
+                        </a:ext>
+                      </a:extLst>
+                    </a:blip>
+                    <a:srcRect l="8224" t="6518" r="7747"/>
+                    <a:stretch/>
+                  </pic:blipFill>
+                  <pic:spPr bwMode="auto">
+                    <a:xfrm>
+                      <a:off x="0" y="0"/>
+                      <a:ext cx="2873528" cy="2396645"/>
+                    </a:xfrm>
+                    <a:prstGeom prst="rect">
+                      <a:avLst/>
+                    </a:prstGeom>
+                    <a:noFill/>
+                    <a:ln>
+                      <a:noFill/>
+                    </a:ln>
+                    <a:extLst>
+                      <a:ext uri="{53640926-AAD7-44D8-BBD7-CCE9431645EC}">
+                        <a14:shadowObscured xmlns:a14="http://schemas.microsoft.com/office/drawing/2010/main"/>
+                      </a:ext>
+                    </a:extLst>
+                  </pic:spPr>
+                </pic:pic>
+              </a:graphicData>
+            </a:graphic>
+          </wp:inline>
+        </w:drawing>
+      </w:r>
+      <w:r>
+        <w:rPr>
+          <w:rFonts w:ascii="Times New Roman" w:hAnsi="Times New Roman" w:cs="Times New Roman"/>
+          <w:noProof/>
+          <w:sz w:val="24"/>
+          <w:szCs w:val="24"/>
+        </w:rPr>
+        <w:drawing>
+          <wp:inline distT="0" distB="0" distL="0" distR="0">
+            <wp:extent cx="2819006" cy="2393950"/>
+            <wp:effectExtent l="0" t="0" r="635" b="6350"/>
+            <wp:docPr id="8" name="Picture 8"/>
+            <wp:cNvGraphicFramePr>
+              <a:graphicFrameLocks xmlns:a="http://schemas.openxmlformats.org/drawingml/2006/main" noChangeAspect="1"/>
+            </wp:cNvGraphicFramePr>
+            <a:graphic xmlns:a="http://schemas.openxmlformats.org/drawingml/2006/main">
+              <a:graphicData uri="http://schemas.openxmlformats.org/drawingml/2006/picture">
+                <pic:pic xmlns:pic="http://schemas.openxmlformats.org/drawingml/2006/picture">
+                  <pic:nvPicPr>
+                    <pic:cNvPr id="0" name="Picture 7"/>
+                    <pic:cNvPicPr>
+                      <a:picLocks noChangeAspect="1" noChangeArrowheads="1"/>
+                    </pic:cNvPicPr>
+                  </pic:nvPicPr>
+                  <pic:blipFill rotWithShape="1">
+                    <a:blip r:embed="rId11">
+                      <a:extLst>
+                        <a:ext uri="{28A0092B-C50C-407E-A947-70E740481C1C}">
+                          <a14:useLocalDpi xmlns:a14="http://schemas.microsoft.com/office/drawing/2010/main" val="0"/>
+                        </a:ext>
+                      </a:extLst>
+                    </a:blip>
+                    <a:srcRect l="8105" t="5087" r="8105"/>
+                    <a:stretch/>
+                  </pic:blipFill>
+                  <pic:spPr bwMode="auto">
+                    <a:xfrm>
+                      <a:off x="0" y="0"/>
+                      <a:ext cx="2822986" cy="2397330"/>
+                    </a:xfrm>
+                    <a:prstGeom prst="rect">
+                      <a:avLst/>
+                    </a:prstGeom>
+                    <a:noFill/>
+                    <a:ln>
+                      <a:noFill/>
+                    </a:ln>
+                    <a:extLst>
+                      <a:ext uri="{53640926-AAD7-44D8-BBD7-CCE9431645EC}">
+                        <a14:shadowObscured xmlns:a14="http://schemas.microsoft.com/office/drawing/2010/main"/>
+                      </a:ext>
+                    </a:extLst>
+                  </pic:spPr>
+                </pic:pic>
+              </a:graphicData>
+            </a:graphic>
+          </wp:inline>
+        </w:drawing>
+      </w:r>
+    </w:p>
+    <w:p>
+      <w:pPr>
+        <w:rPr>
+          <w:rFonts w:ascii="Times New Roman" w:hAnsi="Times New Roman" w:cs="Times New Roman"/>
+          <w:sz w:val="24"/>
+          <w:szCs w:val="24"/>
+        </w:rPr>
+      </w:pPr>
+      <w:r>
+        <w:rPr>
+          <w:rFonts w:ascii="Times New Roman" w:hAnsi="Times New Roman" w:cs="Times New Roman"/>
+          <w:noProof/>
+          <w:sz w:val="24"/>
+          <w:szCs w:val="24"/>
+        </w:rPr>
+        <w:lastRenderedPageBreak/>
+        <w:drawing>
+          <wp:inline distT="0" distB="0" distL="0" distR="0">
+            <wp:extent cx="2836449" cy="2361730"/>
+            <wp:effectExtent l="0" t="0" r="2540" b="635"/>
+            <wp:docPr id="9" name="Picture 9"/>
+            <wp:cNvGraphicFramePr>
+              <a:graphicFrameLocks xmlns:a="http://schemas.openxmlformats.org/drawingml/2006/main" noChangeAspect="1"/>
+            </wp:cNvGraphicFramePr>
+            <a:graphic xmlns:a="http://schemas.openxmlformats.org/drawingml/2006/main">
+              <a:graphicData uri="http://schemas.openxmlformats.org/drawingml/2006/picture">
+                <pic:pic xmlns:pic="http://schemas.openxmlformats.org/drawingml/2006/picture">
+                  <pic:nvPicPr>
+                    <pic:cNvPr id="0" name="Picture 8"/>
+                    <pic:cNvPicPr>
+                      <a:picLocks noChangeAspect="1" noChangeArrowheads="1"/>
+                    </pic:cNvPicPr>
+                  </pic:nvPicPr>
+                  <pic:blipFill rotWithShape="1">
+                    <a:blip r:embed="rId12">
+                      <a:extLst>
+                        <a:ext uri="{28A0092B-C50C-407E-A947-70E740481C1C}">
+                          <a14:useLocalDpi xmlns:a14="http://schemas.microsoft.com/office/drawing/2010/main" val="0"/>
+                        </a:ext>
+                      </a:extLst>
+                    </a:blip>
+                    <a:srcRect l="7032" t="5087" r="7509"/>
+                    <a:stretch/>
+                  </pic:blipFill>
+                  <pic:spPr bwMode="auto">
+                    <a:xfrm>
+                      <a:off x="0" y="0"/>
+                      <a:ext cx="2846225" cy="2369870"/>
+                    </a:xfrm>
+                    <a:prstGeom prst="rect">
+                      <a:avLst/>
+                    </a:prstGeom>
+                    <a:noFill/>
+                    <a:ln>
+                      <a:noFill/>
+                    </a:ln>
+                    <a:extLst>
+                      <a:ext uri="{53640926-AAD7-44D8-BBD7-CCE9431645EC}">
+                        <a14:shadowObscured xmlns:a14="http://schemas.microsoft.com/office/drawing/2010/main"/>
+                      </a:ext>
+                    </a:extLst>
+                  </pic:spPr>
+                </pic:pic>
+              </a:graphicData>
+            </a:graphic>
+          </wp:inline>
+        </w:drawing>
+      </w:r>
+      <w:r>
+        <w:rPr>
+          <w:rFonts w:ascii="Times New Roman" w:hAnsi="Times New Roman" w:cs="Times New Roman"/>
+          <w:noProof/>
+          <w:sz w:val="24"/>
+          <w:szCs w:val="24"/>
+        </w:rPr>
+        <w:drawing>
+          <wp:inline distT="0" distB="0" distL="0" distR="0">
+            <wp:extent cx="2845058" cy="2374900"/>
+            <wp:effectExtent l="0" t="0" r="0" b="6350"/>
+            <wp:docPr id="10" name="Picture 10"/>
+            <wp:cNvGraphicFramePr>
+              <a:graphicFrameLocks xmlns:a="http://schemas.openxmlformats.org/drawingml/2006/main" noChangeAspect="1"/>
+            </wp:cNvGraphicFramePr>
+            <a:graphic xmlns:a="http://schemas.openxmlformats.org/drawingml/2006/main">
+              <a:graphicData uri="http://schemas.openxmlformats.org/drawingml/2006/picture">
+                <pic:pic xmlns:pic="http://schemas.openxmlformats.org/drawingml/2006/picture">
+                  <pic:nvPicPr>
+                    <pic:cNvPr id="0" name="Picture 9"/>
+                    <pic:cNvPicPr>
+                      <a:picLocks noChangeAspect="1" noChangeArrowheads="1"/>
+                    </pic:cNvPicPr>
+                  </pic:nvPicPr>
+                  <pic:blipFill rotWithShape="1">
+                    <a:blip r:embed="rId13">
+                      <a:extLst>
+                        <a:ext uri="{28A0092B-C50C-407E-A947-70E740481C1C}">
+                          <a14:useLocalDpi xmlns:a14="http://schemas.microsoft.com/office/drawing/2010/main" val="0"/>
+                        </a:ext>
+                      </a:extLst>
+                    </a:blip>
+                    <a:srcRect l="7271" t="6042" r="8342"/>
+                    <a:stretch/>
+                  </pic:blipFill>
+                  <pic:spPr bwMode="auto">
+                    <a:xfrm>
+                      <a:off x="0" y="0"/>
+                      <a:ext cx="2847404" cy="2376858"/>
+                    </a:xfrm>
+                    <a:prstGeom prst="rect">
+                      <a:avLst/>
+                    </a:prstGeom>
+                    <a:noFill/>
+                    <a:ln>
+                      <a:noFill/>
+                    </a:ln>
+                    <a:extLst>
+                      <a:ext uri="{53640926-AAD7-44D8-BBD7-CCE9431645EC}">
+                        <a14:shadowObscured xmlns:a14="http://schemas.microsoft.com/office/drawing/2010/main"/>
+                      </a:ext>
+                    </a:extLst>
+                  </pic:spPr>
+                </pic:pic>
+              </a:graphicData>
+            </a:graphic>
+          </wp:inline>
+        </w:drawing>
+      </w:r>
+    </w:p>
+    <w:p>
+      <w:pPr>
+        <w:rPr>
+          <w:rFonts w:ascii="Times New Roman" w:hAnsi="Times New Roman" w:cs="Times New Roman"/>
+          <w:sz w:val="24"/>
+          <w:szCs w:val="24"/>
+        </w:rPr>
+      </w:pPr>
+      <w:r>
+        <w:rPr>
+          <w:rFonts w:ascii="Times New Roman" w:hAnsi="Times New Roman" w:cs="Times New Roman"/>
+          <w:noProof/>
+          <w:sz w:val="24"/>
+          <w:szCs w:val="24"/>
+        </w:rPr>
+        <w:drawing>
+          <wp:inline distT="0" distB="0" distL="0" distR="0">
+            <wp:extent cx="4787900" cy="1694180"/>
+            <wp:effectExtent l="0" t="0" r="0" b="1270"/>
+            <wp:docPr id="13" name="Picture 13"/>
+            <wp:cNvGraphicFramePr>
+              <a:graphicFrameLocks xmlns:a="http://schemas.openxmlformats.org/drawingml/2006/main" noChangeAspect="1"/>
+            </wp:cNvGraphicFramePr>
+            <a:graphic xmlns:a="http://schemas.openxmlformats.org/drawingml/2006/main">
+              <a:graphicData uri="http://schemas.openxmlformats.org/drawingml/2006/picture">
+                <pic:pic xmlns:pic="http://schemas.openxmlformats.org/drawingml/2006/picture">
+                  <pic:nvPicPr>
+                    <pic:cNvPr id="0" name="Picture 12"/>
+                    <pic:cNvPicPr>
+                      <a:picLocks noChangeAspect="1" noChangeArrowheads="1"/>
+                    </pic:cNvPicPr>
+                  </pic:nvPicPr>
+                  <pic:blipFill>
+                    <a:blip r:embed="rId14" cstate="print">
+                      <a:extLst>
+                        <a:ext uri="{28A0092B-C50C-407E-A947-70E740481C1C}">
+                          <a14:useLocalDpi xmlns:a14="http://schemas.microsoft.com/office/drawing/2010/main" val="0"/>
+                        </a:ext>
+                      </a:extLst>
+                    </a:blip>
+                    <a:srcRect/>
+                    <a:stretch>
+                      <a:fillRect/>
+                    </a:stretch>
+                  </pic:blipFill>
+                  <pic:spPr bwMode="auto">
+                    <a:xfrm>
+                      <a:off x="0" y="0"/>
+                      <a:ext cx="4794104" cy="1696375"/>
+                    </a:xfrm>
+                    <a:prstGeom prst="rect">
+                      <a:avLst/>
+                    </a:prstGeom>
+                    <a:noFill/>
+                    <a:ln>
+                      <a:noFill/>
+                    </a:ln>
+                  </pic:spPr>
+                </pic:pic>
+              </a:graphicData>
+            </a:graphic>
+          </wp:inline>
+        </w:drawing>
+      </w:r>
+    </w:p>
+    <w:tbl>
+      <w:tblPr>
+        <w:tblStyle w:val="TableGrid"/>
+        <w:tblW w:w="7375" w:type="dxa"/>
+        <w:tblLook w:val="04A0" w:firstRow="1" w:lastRow="0" w:firstColumn="1" w:lastColumn="0" w:noHBand="0" w:noVBand="1"/>
+      </w:tblPr>
+      <w:tblGrid>
+        <w:gridCol w:w="4855"/>
+        <w:gridCol w:w="1260"/>
+        <w:gridCol w:w="1260"/>
+      </w:tblGrid>
+      <w:tr>
+        <w:tc>
+          <w:tcPr>
+            <w:tcW w:w="4855" w:type="dxa"/>
+          </w:tcPr>
+          <w:p>
+            <w:pPr>
+              <w:rPr>
+                <w:rFonts w:ascii="Times New Roman" w:hAnsi="Times New Roman" w:cs="Times New Roman"/>
+                <w:b/>
+                <w:sz w:val="24"/>
+                <w:szCs w:val="24"/>
+              </w:rPr>
+            </w:pPr>
+            <w:r>
+              <w:rPr>
+                <w:rFonts w:ascii="Times New Roman" w:hAnsi="Times New Roman" w:cs="Times New Roman"/>
+                <w:b/>
+                <w:sz w:val="24"/>
+                <w:szCs w:val="24"/>
+              </w:rPr>
+              <w:t>Parameter</w:t>
+            </w:r>
+          </w:p>
+        </w:tc>
+        <w:tc>
+          <w:tcPr>
+            <w:tcW w:w="1260" w:type="dxa"/>
+          </w:tcPr>
+          <w:p>
+            <w:pPr>
+              <w:jc w:val="center"/>
+              <w:rPr>
+                <w:rFonts w:ascii="Times New Roman" w:hAnsi="Times New Roman" w:cs="Times New Roman"/>
+                <w:b/>
+                <w:sz w:val="24"/>
+                <w:szCs w:val="24"/>
+              </w:rPr>
+            </w:pPr>
+            <w:r>
+              <w:rPr>
+                <w:rFonts w:ascii="Times New Roman" w:hAnsi="Times New Roman" w:cs="Times New Roman"/>
+                <w:b/>
+                <w:sz w:val="24"/>
+                <w:szCs w:val="24"/>
+              </w:rPr>
+              <w:t>Simulink</w:t>
+            </w:r>
+          </w:p>
+        </w:tc>
+        <w:tc>
+          <w:tcPr>
+            <w:tcW w:w="1260" w:type="dxa"/>
+          </w:tcPr>
+          <w:p>
+            <w:pPr>
+              <w:jc w:val="center"/>
+              <w:rPr>
+                <w:rFonts w:ascii="Times New Roman" w:hAnsi="Times New Roman" w:cs="Times New Roman"/>
+                <w:b/>
+                <w:sz w:val="24"/>
+                <w:szCs w:val="24"/>
+              </w:rPr>
+            </w:pPr>
+            <w:r>
+              <w:rPr>
+                <w:rFonts w:ascii="Times New Roman" w:hAnsi="Times New Roman" w:cs="Times New Roman"/>
+                <w:b/>
+                <w:sz w:val="24"/>
+                <w:szCs w:val="24"/>
+              </w:rPr>
+              <w:t>M</w:t>
+            </w:r>
+            <w:r>
+              <w:rPr>
+                <w:rFonts w:ascii="Times New Roman" w:hAnsi="Times New Roman" w:cs="Times New Roman"/>
+                <w:b/>
+                <w:sz w:val="24"/>
+                <w:szCs w:val="24"/>
+              </w:rPr>
+              <w:t>odel</w:t>
+            </w:r>
+          </w:p>
+        </w:tc>
+      </w:tr>
+      <w:tr>
+        <w:tc>
+          <w:tcPr>
+            <w:tcW w:w="4855" w:type="dxa"/>
+          </w:tcPr>
+          <w:p>
+            <w:pPr>
+              <w:rPr>
+                <w:rFonts w:ascii="Times New Roman" w:hAnsi="Times New Roman" w:cs="Times New Roman"/>
+                <w:sz w:val="24"/>
+                <w:szCs w:val="24"/>
+              </w:rPr>
+            </w:pPr>
+            <w:r>
+              <w:rPr>
+                <w:rFonts w:ascii="Times New Roman" w:hAnsi="Times New Roman" w:cs="Times New Roman"/>
+                <w:sz w:val="24"/>
+                <w:szCs w:val="24"/>
+              </w:rPr>
+              <w:t>DC Link Voltage Ripple (%)</w:t>
+            </w:r>
+          </w:p>
+        </w:tc>
+        <w:tc>
+          <w:tcPr>
+            <w:tcW w:w="1260" w:type="dxa"/>
+          </w:tcPr>
+          <w:p>
+            <w:pPr>
+              <w:jc w:val="center"/>
+              <w:rPr>
+                <w:rFonts w:ascii="Times New Roman" w:hAnsi="Times New Roman" w:cs="Times New Roman"/>
+                <w:sz w:val="24"/>
+                <w:szCs w:val="24"/>
+              </w:rPr>
+            </w:pPr>
+            <w:r>
+              <w:rPr>
+                <w:rFonts w:ascii="Times New Roman" w:hAnsi="Times New Roman" w:cs="Times New Roman"/>
+                <w:sz w:val="24"/>
+                <w:szCs w:val="24"/>
+              </w:rPr>
+              <w:t>8.612</w:t>
+            </w:r>
+          </w:p>
+        </w:tc>
+        <w:tc>
+          <w:tcPr>
+            <w:tcW w:w="1260" w:type="dxa"/>
+          </w:tcPr>
+          <w:p>
+            <w:pPr>
+              <w:jc w:val="center"/>
+              <w:rPr>
+                <w:rFonts w:ascii="Times New Roman" w:hAnsi="Times New Roman" w:cs="Times New Roman"/>
+                <w:sz w:val="24"/>
+                <w:szCs w:val="24"/>
+              </w:rPr>
+            </w:pPr>
+            <w:r>
+              <w:rPr>
+                <w:rFonts w:ascii="Times New Roman" w:hAnsi="Times New Roman" w:cs="Times New Roman"/>
+                <w:sz w:val="24"/>
+                <w:szCs w:val="24"/>
+              </w:rPr>
+              <w:t>8.357</w:t>
+            </w:r>
+          </w:p>
+        </w:tc>
+      </w:tr>
+      <w:tr>
+        <w:tc>
+          <w:tcPr>
+            <w:tcW w:w="4855" w:type="dxa"/>
+          </w:tcPr>
+          <w:p>
+            <w:pPr>
+              <w:rPr>
+                <w:rFonts w:ascii="Times New Roman" w:hAnsi="Times New Roman" w:cs="Times New Roman"/>
+                <w:sz w:val="24"/>
+                <w:szCs w:val="24"/>
+              </w:rPr>
+            </w:pPr>
+            <w:r>
+              <w:rPr>
+                <w:rFonts w:ascii="Times New Roman" w:hAnsi="Times New Roman" w:cs="Times New Roman"/>
+                <w:sz w:val="24"/>
+                <w:szCs w:val="24"/>
+              </w:rPr>
+              <w:t>DC Link Average Current (A)</w:t>
+            </w:r>
+          </w:p>
+        </w:tc>
+        <w:tc>
+          <w:tcPr>
+            <w:tcW w:w="1260" w:type="dxa"/>
+          </w:tcPr>
+          <w:p>
+            <w:pPr>
+              <w:jc w:val="center"/>
+              <w:rPr>
+                <w:rFonts w:ascii="Times New Roman" w:hAnsi="Times New Roman" w:cs="Times New Roman"/>
+                <w:sz w:val="24"/>
+                <w:szCs w:val="24"/>
+              </w:rPr>
+            </w:pPr>
+            <w:r>
+              <w:rPr>
+                <w:rFonts w:ascii="Times New Roman" w:hAnsi="Times New Roman" w:cs="Times New Roman"/>
+                <w:sz w:val="24"/>
+                <w:szCs w:val="24"/>
+              </w:rPr>
+              <w:t>15.78</w:t>
+            </w:r>
+          </w:p>
+        </w:tc>
+        <w:tc>
+          <w:tcPr>
+            <w:tcW w:w="1260" w:type="dxa"/>
+          </w:tcPr>
+          <w:p>
+            <w:pPr>
+              <w:jc w:val="center"/>
+              <w:rPr>
+                <w:rFonts w:ascii="Times New Roman" w:hAnsi="Times New Roman" w:cs="Times New Roman"/>
+                <w:sz w:val="24"/>
+                <w:szCs w:val="24"/>
+              </w:rPr>
+            </w:pPr>
+            <w:r>
+              <w:rPr>
+                <w:rFonts w:ascii="Times New Roman" w:hAnsi="Times New Roman" w:cs="Times New Roman"/>
+                <w:sz w:val="24"/>
+                <w:szCs w:val="24"/>
+              </w:rPr>
+              <w:t>15.76</w:t>
+            </w:r>
+          </w:p>
+        </w:tc>
+      </w:tr>
+      <w:tr>
+        <w:tc>
+          <w:tcPr>
+            <w:tcW w:w="4855" w:type="dxa"/>
+          </w:tcPr>
+          <w:p>
+            <w:pPr>
+              <w:rPr>
+                <w:rFonts w:ascii="Times New Roman" w:hAnsi="Times New Roman" w:cs="Times New Roman"/>
+                <w:sz w:val="24"/>
+                <w:szCs w:val="24"/>
+              </w:rPr>
+            </w:pPr>
+            <w:r>
+              <w:rPr>
+                <w:rFonts w:ascii="Times New Roman" w:hAnsi="Times New Roman" w:cs="Times New Roman"/>
+                <w:sz w:val="24"/>
+                <w:szCs w:val="24"/>
+              </w:rPr>
+              <w:t>DC Link Capacitor RMS Current (A)</w:t>
+            </w:r>
+          </w:p>
+        </w:tc>
+        <w:tc>
+          <w:tcPr>
+            <w:tcW w:w="1260" w:type="dxa"/>
+          </w:tcPr>
+          <w:p>
+            <w:pPr>
+              <w:jc w:val="center"/>
+              <w:rPr>
+                <w:rFonts w:ascii="Times New Roman" w:hAnsi="Times New Roman" w:cs="Times New Roman"/>
+                <w:sz w:val="24"/>
+                <w:szCs w:val="24"/>
+              </w:rPr>
+            </w:pPr>
+            <w:r>
+              <w:rPr>
+                <w:rFonts w:ascii="Times New Roman" w:hAnsi="Times New Roman" w:cs="Times New Roman"/>
+                <w:sz w:val="24"/>
+                <w:szCs w:val="24"/>
+              </w:rPr>
+              <w:t>10.10</w:t>
+            </w:r>
+          </w:p>
+        </w:tc>
+        <w:tc>
+          <w:tcPr>
+            <w:tcW w:w="1260" w:type="dxa"/>
+          </w:tcPr>
+          <w:p>
+            <w:pPr>
+              <w:jc w:val="center"/>
+              <w:rPr>
+                <w:rFonts w:ascii="Times New Roman" w:hAnsi="Times New Roman" w:cs="Times New Roman"/>
+                <w:sz w:val="24"/>
+                <w:szCs w:val="24"/>
+              </w:rPr>
+            </w:pPr>
+            <w:r>
+              <w:rPr>
+                <w:rFonts w:ascii="Times New Roman" w:hAnsi="Times New Roman" w:cs="Times New Roman"/>
+                <w:sz w:val="24"/>
+                <w:szCs w:val="24"/>
+              </w:rPr>
+              <w:t>10.15</w:t>
+            </w:r>
+          </w:p>
+        </w:tc>
+      </w:tr>
+      <w:tr>
+        <w:tc>
+          <w:tcPr>
+            <w:tcW w:w="4855" w:type="dxa"/>
+          </w:tcPr>
+          <w:p>
+            <w:pPr>
+              <w:rPr>
+                <w:rFonts w:ascii="Times New Roman" w:hAnsi="Times New Roman" w:cs="Times New Roman"/>
+                <w:sz w:val="24"/>
+                <w:szCs w:val="24"/>
+              </w:rPr>
+            </w:pPr>
+            <w:r>
+              <w:rPr>
+                <w:rFonts w:ascii="Times New Roman" w:hAnsi="Times New Roman" w:cs="Times New Roman"/>
+                <w:sz w:val="24"/>
+                <w:szCs w:val="24"/>
+              </w:rPr>
+              <w:t>Inverter Phase Voltage Fundamental RMS(V)</w:t>
+            </w:r>
+          </w:p>
+        </w:tc>
+        <w:tc>
+          <w:tcPr>
+            <w:tcW w:w="1260" w:type="dxa"/>
+          </w:tcPr>
+          <w:p>
+            <w:pPr>
+              <w:jc w:val="center"/>
+              <w:rPr>
+                <w:rFonts w:ascii="Times New Roman" w:hAnsi="Times New Roman" w:cs="Times New Roman"/>
+                <w:sz w:val="24"/>
+                <w:szCs w:val="24"/>
+              </w:rPr>
+            </w:pPr>
+            <w:r>
+              <w:rPr>
+                <w:rFonts w:ascii="Times New Roman" w:hAnsi="Times New Roman" w:cs="Times New Roman"/>
+                <w:sz w:val="24"/>
+                <w:szCs w:val="24"/>
+              </w:rPr>
+              <w:t>174.1</w:t>
+            </w:r>
+          </w:p>
+        </w:tc>
+        <w:tc>
+          <w:tcPr>
+            <w:tcW w:w="1260" w:type="dxa"/>
+          </w:tcPr>
+          <w:p>
+            <w:pPr>
+              <w:jc w:val="center"/>
+              <w:rPr>
+                <w:rFonts w:ascii="Times New Roman" w:hAnsi="Times New Roman" w:cs="Times New Roman"/>
+                <w:sz w:val="24"/>
+                <w:szCs w:val="24"/>
+              </w:rPr>
+            </w:pPr>
+            <w:r>
+              <w:rPr>
+                <w:rFonts w:ascii="Times New Roman" w:hAnsi="Times New Roman" w:cs="Times New Roman"/>
+                <w:sz w:val="24"/>
+                <w:szCs w:val="24"/>
+              </w:rPr>
+              <w:t>174.2</w:t>
+            </w:r>
+          </w:p>
+        </w:tc>
+      </w:tr>
+      <w:tr>
+        <w:tc>
+          <w:tcPr>
+            <w:tcW w:w="4855" w:type="dxa"/>
+          </w:tcPr>
+          <w:p>
+            <w:pPr>
+              <w:rPr>
+                <w:rFonts w:ascii="Times New Roman" w:hAnsi="Times New Roman" w:cs="Times New Roman"/>
+                <w:sz w:val="24"/>
+                <w:szCs w:val="24"/>
+              </w:rPr>
+            </w:pPr>
+            <w:r>
+              <w:rPr>
+                <w:rFonts w:ascii="Times New Roman" w:hAnsi="Times New Roman" w:cs="Times New Roman"/>
+                <w:sz w:val="24"/>
+                <w:szCs w:val="24"/>
+              </w:rPr>
+              <w:t xml:space="preserve">Inverter Phase Voltage </w:t>
+            </w:r>
+            <w:r>
+              <w:rPr>
+                <w:rFonts w:ascii="Times New Roman" w:hAnsi="Times New Roman" w:cs="Times New Roman"/>
+                <w:sz w:val="24"/>
+                <w:szCs w:val="24"/>
+              </w:rPr>
+              <w:t>Phase</w:t>
+            </w:r>
+            <w:r>
+              <w:rPr>
+                <w:rFonts w:ascii="Times New Roman" w:hAnsi="Times New Roman" w:cs="Times New Roman"/>
+                <w:sz w:val="24"/>
+                <w:szCs w:val="24"/>
+              </w:rPr>
+              <w:t xml:space="preserve"> (</w:t>
+            </w:r>
+            <w:proofErr w:type="spellStart"/>
+            <w:r>
+              <w:rPr>
+                <w:rFonts w:ascii="Times New Roman" w:hAnsi="Times New Roman" w:cs="Times New Roman"/>
+                <w:sz w:val="24"/>
+                <w:szCs w:val="24"/>
+              </w:rPr>
+              <w:t>deg</w:t>
+            </w:r>
+            <w:proofErr w:type="spellEnd"/>
+            <w:r>
+              <w:rPr>
+                <w:rFonts w:ascii="Times New Roman" w:hAnsi="Times New Roman" w:cs="Times New Roman"/>
+                <w:sz w:val="24"/>
+                <w:szCs w:val="24"/>
+              </w:rPr>
+              <w:t>)</w:t>
+            </w:r>
+          </w:p>
+        </w:tc>
+        <w:tc>
+          <w:tcPr>
+            <w:tcW w:w="1260" w:type="dxa"/>
+          </w:tcPr>
+          <w:p>
+            <w:pPr>
+              <w:jc w:val="center"/>
+              <w:rPr>
+                <w:rFonts w:ascii="Times New Roman" w:hAnsi="Times New Roman" w:cs="Times New Roman"/>
+                <w:sz w:val="24"/>
+                <w:szCs w:val="24"/>
+              </w:rPr>
+            </w:pPr>
+            <w:r>
+              <w:rPr>
+                <w:rFonts w:ascii="Times New Roman" w:hAnsi="Times New Roman" w:cs="Times New Roman"/>
+                <w:sz w:val="24"/>
+                <w:szCs w:val="24"/>
+              </w:rPr>
+              <w:t>27.07</w:t>
+            </w:r>
+          </w:p>
+        </w:tc>
+        <w:tc>
+          <w:tcPr>
+            <w:tcW w:w="1260" w:type="dxa"/>
+          </w:tcPr>
+          <w:p>
+            <w:pPr>
+              <w:jc w:val="center"/>
+              <w:rPr>
+                <w:rFonts w:ascii="Times New Roman" w:hAnsi="Times New Roman" w:cs="Times New Roman"/>
+                <w:sz w:val="24"/>
+                <w:szCs w:val="24"/>
+              </w:rPr>
+            </w:pPr>
+            <w:r>
+              <w:rPr>
+                <w:rFonts w:ascii="Times New Roman" w:hAnsi="Times New Roman" w:cs="Times New Roman"/>
+                <w:sz w:val="24"/>
+                <w:szCs w:val="24"/>
+              </w:rPr>
+              <w:t>27.11</w:t>
+            </w:r>
+          </w:p>
+        </w:tc>
+      </w:tr>
+      <w:tr>
+        <w:tc>
+          <w:tcPr>
+            <w:tcW w:w="4855" w:type="dxa"/>
+          </w:tcPr>
+          <w:p>
+            <w:pPr>
+              <w:rPr>
+                <w:rFonts w:ascii="Times New Roman" w:hAnsi="Times New Roman" w:cs="Times New Roman"/>
+                <w:sz w:val="24"/>
+                <w:szCs w:val="24"/>
+              </w:rPr>
+            </w:pPr>
+            <w:r>
+              <w:rPr>
+                <w:rFonts w:ascii="Times New Roman" w:hAnsi="Times New Roman" w:cs="Times New Roman"/>
+                <w:sz w:val="24"/>
+                <w:szCs w:val="24"/>
+              </w:rPr>
+              <w:t xml:space="preserve">Inverter Phase Voltage </w:t>
+            </w:r>
+            <w:r>
+              <w:rPr>
+                <w:rFonts w:ascii="Times New Roman" w:hAnsi="Times New Roman" w:cs="Times New Roman"/>
+                <w:sz w:val="24"/>
+                <w:szCs w:val="24"/>
+              </w:rPr>
+              <w:t xml:space="preserve">RMS </w:t>
+            </w:r>
+            <w:r>
+              <w:rPr>
+                <w:rFonts w:ascii="Times New Roman" w:hAnsi="Times New Roman" w:cs="Times New Roman"/>
+                <w:sz w:val="24"/>
+                <w:szCs w:val="24"/>
+              </w:rPr>
+              <w:t>(V)</w:t>
+            </w:r>
+          </w:p>
+        </w:tc>
+        <w:tc>
+          <w:tcPr>
+            <w:tcW w:w="1260" w:type="dxa"/>
+          </w:tcPr>
+          <w:p>
+            <w:pPr>
+              <w:jc w:val="center"/>
+              <w:rPr>
+                <w:rFonts w:ascii="Times New Roman" w:hAnsi="Times New Roman" w:cs="Times New Roman"/>
+                <w:sz w:val="24"/>
+                <w:szCs w:val="24"/>
+              </w:rPr>
+            </w:pPr>
+            <w:r>
+              <w:rPr>
+                <w:rFonts w:ascii="Times New Roman" w:hAnsi="Times New Roman" w:cs="Times New Roman"/>
+                <w:sz w:val="24"/>
+                <w:szCs w:val="24"/>
+              </w:rPr>
+              <w:t>270</w:t>
+            </w:r>
+          </w:p>
+        </w:tc>
+        <w:tc>
+          <w:tcPr>
+            <w:tcW w:w="1260" w:type="dxa"/>
+          </w:tcPr>
+          <w:p>
+            <w:pPr>
+              <w:jc w:val="center"/>
+              <w:rPr>
+                <w:rFonts w:ascii="Times New Roman" w:hAnsi="Times New Roman" w:cs="Times New Roman"/>
+                <w:sz w:val="24"/>
+                <w:szCs w:val="24"/>
+              </w:rPr>
+            </w:pPr>
+            <w:r>
+              <w:rPr>
+                <w:rFonts w:ascii="Times New Roman" w:hAnsi="Times New Roman" w:cs="Times New Roman"/>
+                <w:sz w:val="24"/>
+                <w:szCs w:val="24"/>
+              </w:rPr>
+              <w:t>270</w:t>
+            </w:r>
+          </w:p>
+        </w:tc>
+      </w:tr>
+      <w:tr>
+        <w:tc>
+          <w:tcPr>
+            <w:tcW w:w="4855" w:type="dxa"/>
+          </w:tcPr>
+          <w:p>
+            <w:pPr>
+              <w:rPr>
+                <w:rFonts w:ascii="Times New Roman" w:hAnsi="Times New Roman" w:cs="Times New Roman"/>
+                <w:sz w:val="24"/>
+                <w:szCs w:val="24"/>
+              </w:rPr>
+            </w:pPr>
+            <w:r>
+              <w:rPr>
+                <w:rFonts w:ascii="Times New Roman" w:hAnsi="Times New Roman" w:cs="Times New Roman"/>
+                <w:sz w:val="24"/>
+                <w:szCs w:val="24"/>
+              </w:rPr>
+              <w:t xml:space="preserve">Inverter Phase Voltage </w:t>
+            </w:r>
+            <w:r>
+              <w:rPr>
+                <w:rFonts w:ascii="Times New Roman" w:hAnsi="Times New Roman" w:cs="Times New Roman"/>
+                <w:sz w:val="24"/>
+                <w:szCs w:val="24"/>
+              </w:rPr>
+              <w:t xml:space="preserve">THD </w:t>
+            </w:r>
+            <w:r>
+              <w:rPr>
+                <w:rFonts w:ascii="Times New Roman" w:hAnsi="Times New Roman" w:cs="Times New Roman"/>
+                <w:sz w:val="24"/>
+                <w:szCs w:val="24"/>
+              </w:rPr>
+              <w:t>(</w:t>
+            </w:r>
+            <w:r>
+              <w:rPr>
+                <w:rFonts w:ascii="Times New Roman" w:hAnsi="Times New Roman" w:cs="Times New Roman"/>
+                <w:sz w:val="24"/>
+                <w:szCs w:val="24"/>
+              </w:rPr>
+              <w:t>%</w:t>
+            </w:r>
+            <w:r>
+              <w:rPr>
+                <w:rFonts w:ascii="Times New Roman" w:hAnsi="Times New Roman" w:cs="Times New Roman"/>
+                <w:sz w:val="24"/>
+                <w:szCs w:val="24"/>
+              </w:rPr>
+              <w:t>)</w:t>
+            </w:r>
+          </w:p>
+        </w:tc>
+        <w:tc>
+          <w:tcPr>
+            <w:tcW w:w="1260" w:type="dxa"/>
+          </w:tcPr>
+          <w:p>
+            <w:pPr>
+              <w:jc w:val="center"/>
+              <w:rPr>
+                <w:rFonts w:ascii="Times New Roman" w:hAnsi="Times New Roman" w:cs="Times New Roman"/>
+                <w:sz w:val="24"/>
+                <w:szCs w:val="24"/>
+              </w:rPr>
+            </w:pPr>
+            <w:r>
+              <w:rPr>
+                <w:rFonts w:ascii="Times New Roman" w:hAnsi="Times New Roman" w:cs="Times New Roman"/>
+                <w:sz w:val="24"/>
+                <w:szCs w:val="24"/>
+              </w:rPr>
+              <w:t>118.55</w:t>
+            </w:r>
+          </w:p>
+        </w:tc>
+        <w:tc>
+          <w:tcPr>
+            <w:tcW w:w="1260" w:type="dxa"/>
+          </w:tcPr>
+          <w:p>
+            <w:pPr>
+              <w:jc w:val="center"/>
+              <w:rPr>
+                <w:rFonts w:ascii="Times New Roman" w:hAnsi="Times New Roman" w:cs="Times New Roman"/>
+                <w:sz w:val="24"/>
+                <w:szCs w:val="24"/>
+              </w:rPr>
+            </w:pPr>
+            <w:r>
+              <w:rPr>
+                <w:rFonts w:ascii="Times New Roman" w:hAnsi="Times New Roman" w:cs="Times New Roman"/>
+                <w:sz w:val="24"/>
+                <w:szCs w:val="24"/>
+              </w:rPr>
+              <w:t>118.41</w:t>
+            </w:r>
+          </w:p>
+        </w:tc>
+      </w:tr>
+      <w:tr>
+        <w:tc>
+          <w:tcPr>
+            <w:tcW w:w="4855" w:type="dxa"/>
+          </w:tcPr>
+          <w:p>
+            <w:pPr>
+              <w:rPr>
+                <w:rFonts w:ascii="Times New Roman" w:hAnsi="Times New Roman" w:cs="Times New Roman"/>
+                <w:sz w:val="24"/>
+                <w:szCs w:val="24"/>
+              </w:rPr>
+            </w:pPr>
+            <w:r>
+              <w:rPr>
+                <w:rFonts w:ascii="Times New Roman" w:hAnsi="Times New Roman" w:cs="Times New Roman"/>
+                <w:sz w:val="24"/>
+                <w:szCs w:val="24"/>
+              </w:rPr>
+              <w:t xml:space="preserve">Inverter </w:t>
+            </w:r>
+            <w:r>
+              <w:rPr>
+                <w:rFonts w:ascii="Times New Roman" w:hAnsi="Times New Roman" w:cs="Times New Roman"/>
+                <w:sz w:val="24"/>
+                <w:szCs w:val="24"/>
+              </w:rPr>
+              <w:t>Line</w:t>
+            </w:r>
+            <w:r>
+              <w:rPr>
+                <w:rFonts w:ascii="Times New Roman" w:hAnsi="Times New Roman" w:cs="Times New Roman"/>
+                <w:sz w:val="24"/>
+                <w:szCs w:val="24"/>
+              </w:rPr>
+              <w:t xml:space="preserve"> Voltage Fundamental RMS</w:t>
+            </w:r>
+            <w:r>
+              <w:rPr>
+                <w:rFonts w:ascii="Times New Roman" w:hAnsi="Times New Roman" w:cs="Times New Roman"/>
+                <w:sz w:val="24"/>
+                <w:szCs w:val="24"/>
+              </w:rPr>
+              <w:t xml:space="preserve"> </w:t>
+            </w:r>
+            <w:r>
+              <w:rPr>
+                <w:rFonts w:ascii="Times New Roman" w:hAnsi="Times New Roman" w:cs="Times New Roman"/>
+                <w:sz w:val="24"/>
+                <w:szCs w:val="24"/>
+              </w:rPr>
+              <w:t>(V)</w:t>
+            </w:r>
+          </w:p>
+        </w:tc>
+        <w:tc>
+          <w:tcPr>
+            <w:tcW w:w="1260" w:type="dxa"/>
+          </w:tcPr>
+          <w:p>
+            <w:pPr>
+              <w:jc w:val="center"/>
+              <w:rPr>
+                <w:rFonts w:ascii="Times New Roman" w:hAnsi="Times New Roman" w:cs="Times New Roman"/>
+                <w:sz w:val="24"/>
+                <w:szCs w:val="24"/>
+              </w:rPr>
+            </w:pPr>
+            <w:r>
+              <w:rPr>
+                <w:rFonts w:ascii="Times New Roman" w:hAnsi="Times New Roman" w:cs="Times New Roman"/>
+                <w:sz w:val="24"/>
+                <w:szCs w:val="24"/>
+              </w:rPr>
+              <w:t>301.4</w:t>
+            </w:r>
+          </w:p>
+        </w:tc>
+        <w:tc>
+          <w:tcPr>
+            <w:tcW w:w="1260" w:type="dxa"/>
+          </w:tcPr>
+          <w:p>
+            <w:pPr>
+              <w:jc w:val="center"/>
+              <w:rPr>
+                <w:rFonts w:ascii="Times New Roman" w:hAnsi="Times New Roman" w:cs="Times New Roman"/>
+                <w:sz w:val="24"/>
+                <w:szCs w:val="24"/>
+              </w:rPr>
+            </w:pPr>
+            <w:r>
+              <w:rPr>
+                <w:rFonts w:ascii="Times New Roman" w:hAnsi="Times New Roman" w:cs="Times New Roman"/>
+                <w:sz w:val="24"/>
+                <w:szCs w:val="24"/>
+              </w:rPr>
+              <w:t>301.6</w:t>
+            </w:r>
+          </w:p>
+        </w:tc>
+      </w:tr>
+      <w:tr>
+        <w:tc>
+          <w:tcPr>
+            <w:tcW w:w="4855" w:type="dxa"/>
+          </w:tcPr>
+          <w:p>
+            <w:pPr>
+              <w:rPr>
+                <w:rFonts w:ascii="Times New Roman" w:hAnsi="Times New Roman" w:cs="Times New Roman"/>
+                <w:sz w:val="24"/>
+                <w:szCs w:val="24"/>
+              </w:rPr>
+            </w:pPr>
+            <w:r>
+              <w:rPr>
+                <w:rFonts w:ascii="Times New Roman" w:hAnsi="Times New Roman" w:cs="Times New Roman"/>
+                <w:sz w:val="24"/>
+                <w:szCs w:val="24"/>
+              </w:rPr>
+              <w:t>Inverter Phase Voltage Phase (</w:t>
+            </w:r>
+            <w:proofErr w:type="spellStart"/>
+            <w:r>
+              <w:rPr>
+                <w:rFonts w:ascii="Times New Roman" w:hAnsi="Times New Roman" w:cs="Times New Roman"/>
+                <w:sz w:val="24"/>
+                <w:szCs w:val="24"/>
+              </w:rPr>
+              <w:t>deg</w:t>
+            </w:r>
+            <w:proofErr w:type="spellEnd"/>
+            <w:r>
+              <w:rPr>
+                <w:rFonts w:ascii="Times New Roman" w:hAnsi="Times New Roman" w:cs="Times New Roman"/>
+                <w:sz w:val="24"/>
+                <w:szCs w:val="24"/>
+              </w:rPr>
+              <w:t>)</w:t>
+            </w:r>
+          </w:p>
+        </w:tc>
+        <w:tc>
+          <w:tcPr>
+            <w:tcW w:w="1260" w:type="dxa"/>
+          </w:tcPr>
+          <w:p>
+            <w:pPr>
+              <w:jc w:val="center"/>
+              <w:rPr>
+                <w:rFonts w:ascii="Times New Roman" w:hAnsi="Times New Roman" w:cs="Times New Roman"/>
+                <w:sz w:val="24"/>
+                <w:szCs w:val="24"/>
+              </w:rPr>
+            </w:pPr>
+            <w:r>
+              <w:rPr>
+                <w:rFonts w:ascii="Times New Roman" w:hAnsi="Times New Roman" w:cs="Times New Roman"/>
+                <w:sz w:val="24"/>
+                <w:szCs w:val="24"/>
+              </w:rPr>
+              <w:t>57.06</w:t>
+            </w:r>
+          </w:p>
+        </w:tc>
+        <w:tc>
+          <w:tcPr>
+            <w:tcW w:w="1260" w:type="dxa"/>
+          </w:tcPr>
+          <w:p>
+            <w:pPr>
+              <w:jc w:val="center"/>
+              <w:rPr>
+                <w:rFonts w:ascii="Times New Roman" w:hAnsi="Times New Roman" w:cs="Times New Roman"/>
+                <w:sz w:val="24"/>
+                <w:szCs w:val="24"/>
+              </w:rPr>
+            </w:pPr>
+            <w:r>
+              <w:rPr>
+                <w:rFonts w:ascii="Times New Roman" w:hAnsi="Times New Roman" w:cs="Times New Roman"/>
+                <w:sz w:val="24"/>
+                <w:szCs w:val="24"/>
+              </w:rPr>
+              <w:t>57.12</w:t>
+            </w:r>
+          </w:p>
+        </w:tc>
+      </w:tr>
+      <w:tr>
+        <w:tc>
+          <w:tcPr>
+            <w:tcW w:w="4855" w:type="dxa"/>
+          </w:tcPr>
+          <w:p>
+            <w:pPr>
+              <w:rPr>
+                <w:rFonts w:ascii="Times New Roman" w:hAnsi="Times New Roman" w:cs="Times New Roman"/>
+                <w:sz w:val="24"/>
+                <w:szCs w:val="24"/>
+              </w:rPr>
+            </w:pPr>
+            <w:r>
+              <w:rPr>
+                <w:rFonts w:ascii="Times New Roman" w:hAnsi="Times New Roman" w:cs="Times New Roman"/>
+                <w:sz w:val="24"/>
+                <w:szCs w:val="24"/>
+              </w:rPr>
+              <w:t>Inverter Phase Voltage RMS (V)</w:t>
+            </w:r>
+          </w:p>
+        </w:tc>
+        <w:tc>
+          <w:tcPr>
+            <w:tcW w:w="1260" w:type="dxa"/>
+          </w:tcPr>
+          <w:p>
+            <w:pPr>
+              <w:jc w:val="center"/>
+              <w:rPr>
+                <w:rFonts w:ascii="Times New Roman" w:hAnsi="Times New Roman" w:cs="Times New Roman"/>
+                <w:sz w:val="24"/>
+                <w:szCs w:val="24"/>
+              </w:rPr>
+            </w:pPr>
+            <w:r>
+              <w:rPr>
+                <w:rFonts w:ascii="Times New Roman" w:hAnsi="Times New Roman" w:cs="Times New Roman"/>
+                <w:sz w:val="24"/>
+                <w:szCs w:val="24"/>
+              </w:rPr>
+              <w:t>382.8</w:t>
+            </w:r>
+          </w:p>
+        </w:tc>
+        <w:tc>
+          <w:tcPr>
+            <w:tcW w:w="1260" w:type="dxa"/>
+          </w:tcPr>
+          <w:p>
+            <w:pPr>
+              <w:jc w:val="center"/>
+              <w:rPr>
+                <w:rFonts w:ascii="Times New Roman" w:hAnsi="Times New Roman" w:cs="Times New Roman"/>
+                <w:sz w:val="24"/>
+                <w:szCs w:val="24"/>
+              </w:rPr>
+            </w:pPr>
+            <w:r>
+              <w:rPr>
+                <w:rFonts w:ascii="Times New Roman" w:hAnsi="Times New Roman" w:cs="Times New Roman"/>
+                <w:sz w:val="24"/>
+                <w:szCs w:val="24"/>
+              </w:rPr>
+              <w:t>382.9</w:t>
+            </w:r>
+          </w:p>
+        </w:tc>
+      </w:tr>
+      <w:tr>
+        <w:tc>
+          <w:tcPr>
+            <w:tcW w:w="4855" w:type="dxa"/>
+          </w:tcPr>
+          <w:p>
+            <w:pPr>
+              <w:rPr>
+                <w:rFonts w:ascii="Times New Roman" w:hAnsi="Times New Roman" w:cs="Times New Roman"/>
+                <w:sz w:val="24"/>
+                <w:szCs w:val="24"/>
+              </w:rPr>
+            </w:pPr>
+            <w:r>
+              <w:rPr>
+                <w:rFonts w:ascii="Times New Roman" w:hAnsi="Times New Roman" w:cs="Times New Roman"/>
+                <w:sz w:val="24"/>
+                <w:szCs w:val="24"/>
+              </w:rPr>
+              <w:t>Inverter Phase Voltage THD (%)</w:t>
+            </w:r>
+          </w:p>
+        </w:tc>
+        <w:tc>
+          <w:tcPr>
+            <w:tcW w:w="1260" w:type="dxa"/>
+          </w:tcPr>
+          <w:p>
+            <w:pPr>
+              <w:jc w:val="center"/>
+              <w:rPr>
+                <w:rFonts w:ascii="Times New Roman" w:hAnsi="Times New Roman" w:cs="Times New Roman"/>
+                <w:sz w:val="24"/>
+                <w:szCs w:val="24"/>
+              </w:rPr>
+            </w:pPr>
+            <w:r>
+              <w:rPr>
+                <w:rFonts w:ascii="Times New Roman" w:hAnsi="Times New Roman" w:cs="Times New Roman"/>
+                <w:sz w:val="24"/>
+                <w:szCs w:val="24"/>
+              </w:rPr>
+              <w:t>78.25</w:t>
+            </w:r>
+          </w:p>
+        </w:tc>
+        <w:tc>
+          <w:tcPr>
+            <w:tcW w:w="1260" w:type="dxa"/>
+          </w:tcPr>
+          <w:p>
+            <w:pPr>
+              <w:jc w:val="center"/>
+              <w:rPr>
+                <w:rFonts w:ascii="Times New Roman" w:hAnsi="Times New Roman" w:cs="Times New Roman"/>
+                <w:sz w:val="24"/>
+                <w:szCs w:val="24"/>
+              </w:rPr>
+            </w:pPr>
+            <w:r>
+              <w:rPr>
+                <w:rFonts w:ascii="Times New Roman" w:hAnsi="Times New Roman" w:cs="Times New Roman"/>
+                <w:sz w:val="24"/>
+                <w:szCs w:val="24"/>
+              </w:rPr>
+              <w:t>78.20</w:t>
+            </w:r>
+          </w:p>
+        </w:tc>
+      </w:tr>
+      <w:tr>
+        <w:tc>
+          <w:tcPr>
+            <w:tcW w:w="4855" w:type="dxa"/>
+          </w:tcPr>
+          <w:p>
+            <w:pPr>
+              <w:rPr>
+                <w:rFonts w:ascii="Times New Roman" w:hAnsi="Times New Roman" w:cs="Times New Roman"/>
+                <w:sz w:val="24"/>
+                <w:szCs w:val="24"/>
+              </w:rPr>
+            </w:pPr>
+            <w:r>
+              <w:rPr>
+                <w:rFonts w:ascii="Times New Roman" w:hAnsi="Times New Roman" w:cs="Times New Roman"/>
+                <w:sz w:val="24"/>
+                <w:szCs w:val="24"/>
+              </w:rPr>
+              <w:t xml:space="preserve">Line </w:t>
+            </w:r>
+            <w:r>
+              <w:rPr>
+                <w:rFonts w:ascii="Times New Roman" w:hAnsi="Times New Roman" w:cs="Times New Roman"/>
+                <w:sz w:val="24"/>
+                <w:szCs w:val="24"/>
+              </w:rPr>
+              <w:t>Current</w:t>
+            </w:r>
+            <w:r>
+              <w:rPr>
+                <w:rFonts w:ascii="Times New Roman" w:hAnsi="Times New Roman" w:cs="Times New Roman"/>
+                <w:sz w:val="24"/>
+                <w:szCs w:val="24"/>
+              </w:rPr>
+              <w:t xml:space="preserve"> Fundamental RMS (V)</w:t>
+            </w:r>
+          </w:p>
+        </w:tc>
+        <w:tc>
+          <w:tcPr>
+            <w:tcW w:w="1260" w:type="dxa"/>
+          </w:tcPr>
+          <w:p>
+            <w:pPr>
+              <w:jc w:val="center"/>
+              <w:rPr>
+                <w:rFonts w:ascii="Times New Roman" w:hAnsi="Times New Roman" w:cs="Times New Roman"/>
+                <w:sz w:val="24"/>
+                <w:szCs w:val="24"/>
+              </w:rPr>
+            </w:pPr>
+            <w:r>
+              <w:rPr>
+                <w:rFonts w:ascii="Times New Roman" w:hAnsi="Times New Roman" w:cs="Times New Roman"/>
+                <w:sz w:val="24"/>
+                <w:szCs w:val="24"/>
+              </w:rPr>
+              <w:t>18.277</w:t>
+            </w:r>
+          </w:p>
+        </w:tc>
+        <w:tc>
+          <w:tcPr>
+            <w:tcW w:w="1260" w:type="dxa"/>
+          </w:tcPr>
+          <w:p>
+            <w:pPr>
+              <w:jc w:val="center"/>
+              <w:rPr>
+                <w:rFonts w:ascii="Times New Roman" w:hAnsi="Times New Roman" w:cs="Times New Roman"/>
+                <w:sz w:val="24"/>
+                <w:szCs w:val="24"/>
+              </w:rPr>
+            </w:pPr>
+            <w:r>
+              <w:rPr>
+                <w:rFonts w:ascii="Times New Roman" w:hAnsi="Times New Roman" w:cs="Times New Roman"/>
+                <w:sz w:val="24"/>
+                <w:szCs w:val="24"/>
+              </w:rPr>
+              <w:t>18.291</w:t>
+            </w:r>
+          </w:p>
+        </w:tc>
+      </w:tr>
+      <w:tr>
+        <w:tc>
+          <w:tcPr>
+            <w:tcW w:w="4855" w:type="dxa"/>
+          </w:tcPr>
+          <w:p>
+            <w:pPr>
+              <w:rPr>
+                <w:rFonts w:ascii="Times New Roman" w:hAnsi="Times New Roman" w:cs="Times New Roman"/>
+                <w:sz w:val="24"/>
+                <w:szCs w:val="24"/>
+              </w:rPr>
+            </w:pPr>
+            <w:r>
+              <w:rPr>
+                <w:rFonts w:ascii="Times New Roman" w:hAnsi="Times New Roman" w:cs="Times New Roman"/>
+                <w:sz w:val="24"/>
+                <w:szCs w:val="24"/>
+              </w:rPr>
+              <w:t>Line Current Phase (</w:t>
+            </w:r>
+            <w:proofErr w:type="spellStart"/>
+            <w:r>
+              <w:rPr>
+                <w:rFonts w:ascii="Times New Roman" w:hAnsi="Times New Roman" w:cs="Times New Roman"/>
+                <w:sz w:val="24"/>
+                <w:szCs w:val="24"/>
+              </w:rPr>
+              <w:t>deg</w:t>
+            </w:r>
+            <w:proofErr w:type="spellEnd"/>
+            <w:r>
+              <w:rPr>
+                <w:rFonts w:ascii="Times New Roman" w:hAnsi="Times New Roman" w:cs="Times New Roman"/>
+                <w:sz w:val="24"/>
+                <w:szCs w:val="24"/>
+              </w:rPr>
+              <w:t>)</w:t>
+            </w:r>
+          </w:p>
+        </w:tc>
+        <w:tc>
+          <w:tcPr>
+            <w:tcW w:w="1260" w:type="dxa"/>
+          </w:tcPr>
+          <w:p>
+            <w:pPr>
+              <w:jc w:val="center"/>
+              <w:rPr>
+                <w:rFonts w:ascii="Times New Roman" w:hAnsi="Times New Roman" w:cs="Times New Roman"/>
+                <w:sz w:val="24"/>
+                <w:szCs w:val="24"/>
+              </w:rPr>
+            </w:pPr>
+            <w:r>
+              <w:rPr>
+                <w:rFonts w:ascii="Times New Roman" w:hAnsi="Times New Roman" w:cs="Times New Roman"/>
+                <w:sz w:val="24"/>
+                <w:szCs w:val="24"/>
+              </w:rPr>
+              <w:t>0.003</w:t>
+            </w:r>
+          </w:p>
+        </w:tc>
+        <w:tc>
+          <w:tcPr>
+            <w:tcW w:w="1260" w:type="dxa"/>
+          </w:tcPr>
+          <w:p>
+            <w:pPr>
+              <w:jc w:val="center"/>
+              <w:rPr>
+                <w:rFonts w:ascii="Times New Roman" w:hAnsi="Times New Roman" w:cs="Times New Roman"/>
+                <w:sz w:val="24"/>
+                <w:szCs w:val="24"/>
+              </w:rPr>
+            </w:pPr>
+            <w:r>
+              <w:rPr>
+                <w:rFonts w:ascii="Times New Roman" w:hAnsi="Times New Roman" w:cs="Times New Roman"/>
+                <w:sz w:val="24"/>
+                <w:szCs w:val="24"/>
+              </w:rPr>
+              <w:t>0.061</w:t>
+            </w:r>
+          </w:p>
+        </w:tc>
+      </w:tr>
+      <w:tr>
+        <w:tc>
+          <w:tcPr>
+            <w:tcW w:w="4855" w:type="dxa"/>
+          </w:tcPr>
+          <w:p>
+            <w:pPr>
+              <w:rPr>
+                <w:rFonts w:ascii="Times New Roman" w:hAnsi="Times New Roman" w:cs="Times New Roman"/>
+                <w:sz w:val="24"/>
+                <w:szCs w:val="24"/>
+              </w:rPr>
+            </w:pPr>
+            <w:r>
+              <w:rPr>
+                <w:rFonts w:ascii="Times New Roman" w:hAnsi="Times New Roman" w:cs="Times New Roman"/>
+                <w:sz w:val="24"/>
+                <w:szCs w:val="24"/>
+              </w:rPr>
+              <w:t>Line Current RMS (V)</w:t>
+            </w:r>
+          </w:p>
+        </w:tc>
+        <w:tc>
+          <w:tcPr>
+            <w:tcW w:w="1260" w:type="dxa"/>
+          </w:tcPr>
+          <w:p>
+            <w:pPr>
+              <w:jc w:val="center"/>
+              <w:rPr>
+                <w:rFonts w:ascii="Times New Roman" w:hAnsi="Times New Roman" w:cs="Times New Roman"/>
+                <w:sz w:val="24"/>
+                <w:szCs w:val="24"/>
+              </w:rPr>
+            </w:pPr>
+            <w:r>
+              <w:rPr>
+                <w:rFonts w:ascii="Times New Roman" w:hAnsi="Times New Roman" w:cs="Times New Roman"/>
+                <w:sz w:val="24"/>
+                <w:szCs w:val="24"/>
+              </w:rPr>
+              <w:t>18.303</w:t>
+            </w:r>
+          </w:p>
+        </w:tc>
+        <w:tc>
+          <w:tcPr>
+            <w:tcW w:w="1260" w:type="dxa"/>
+          </w:tcPr>
+          <w:p>
+            <w:pPr>
+              <w:jc w:val="center"/>
+              <w:rPr>
+                <w:rFonts w:ascii="Times New Roman" w:hAnsi="Times New Roman" w:cs="Times New Roman"/>
+                <w:sz w:val="24"/>
+                <w:szCs w:val="24"/>
+              </w:rPr>
+            </w:pPr>
+            <w:r>
+              <w:rPr>
+                <w:rFonts w:ascii="Times New Roman" w:hAnsi="Times New Roman" w:cs="Times New Roman"/>
+                <w:sz w:val="24"/>
+                <w:szCs w:val="24"/>
+              </w:rPr>
+              <w:t>18.317</w:t>
+            </w:r>
+          </w:p>
+        </w:tc>
+      </w:tr>
+      <w:tr>
+        <w:tc>
+          <w:tcPr>
+            <w:tcW w:w="4855" w:type="dxa"/>
+          </w:tcPr>
+          <w:p>
+            <w:pPr>
+              <w:rPr>
+                <w:rFonts w:ascii="Times New Roman" w:hAnsi="Times New Roman" w:cs="Times New Roman"/>
+                <w:sz w:val="24"/>
+                <w:szCs w:val="24"/>
+              </w:rPr>
+            </w:pPr>
+            <w:r>
+              <w:rPr>
+                <w:rFonts w:ascii="Times New Roman" w:hAnsi="Times New Roman" w:cs="Times New Roman"/>
+                <w:sz w:val="24"/>
+                <w:szCs w:val="24"/>
+              </w:rPr>
+              <w:t>Line Current THD (%)</w:t>
+            </w:r>
+          </w:p>
+        </w:tc>
+        <w:tc>
+          <w:tcPr>
+            <w:tcW w:w="1260" w:type="dxa"/>
+          </w:tcPr>
+          <w:p>
+            <w:pPr>
+              <w:jc w:val="center"/>
+              <w:rPr>
+                <w:rFonts w:ascii="Times New Roman" w:hAnsi="Times New Roman" w:cs="Times New Roman"/>
+                <w:sz w:val="24"/>
+                <w:szCs w:val="24"/>
+              </w:rPr>
+            </w:pPr>
+            <w:r>
+              <w:rPr>
+                <w:rFonts w:ascii="Times New Roman" w:hAnsi="Times New Roman" w:cs="Times New Roman"/>
+                <w:sz w:val="24"/>
+                <w:szCs w:val="24"/>
+              </w:rPr>
+              <w:t>5.355</w:t>
+            </w:r>
+          </w:p>
+        </w:tc>
+        <w:tc>
+          <w:tcPr>
+            <w:tcW w:w="1260" w:type="dxa"/>
+          </w:tcPr>
+          <w:p>
+            <w:pPr>
+              <w:jc w:val="center"/>
+              <w:rPr>
+                <w:rFonts w:ascii="Times New Roman" w:hAnsi="Times New Roman" w:cs="Times New Roman"/>
+                <w:sz w:val="24"/>
+                <w:szCs w:val="24"/>
+              </w:rPr>
+            </w:pPr>
+            <w:r>
+              <w:rPr>
+                <w:rFonts w:ascii="Times New Roman" w:hAnsi="Times New Roman" w:cs="Times New Roman"/>
+                <w:sz w:val="24"/>
+                <w:szCs w:val="24"/>
+              </w:rPr>
+              <w:t>5.377</w:t>
+            </w:r>
+          </w:p>
+        </w:tc>
+      </w:tr>
+      <w:tr>
+        <w:tc>
+          <w:tcPr>
+            <w:tcW w:w="4855" w:type="dxa"/>
+          </w:tcPr>
+          <w:p>
+            <w:pPr>
+              <w:rPr>
+                <w:rFonts w:ascii="Times New Roman" w:hAnsi="Times New Roman" w:cs="Times New Roman"/>
+                <w:sz w:val="24"/>
+                <w:szCs w:val="24"/>
+              </w:rPr>
+            </w:pPr>
+            <w:r>
+              <w:rPr>
+                <w:rFonts w:ascii="Times New Roman" w:hAnsi="Times New Roman" w:cs="Times New Roman"/>
+                <w:sz w:val="24"/>
+                <w:szCs w:val="24"/>
+              </w:rPr>
+              <w:t>Real Power Output (W)</w:t>
+            </w:r>
+          </w:p>
+        </w:tc>
+        <w:tc>
+          <w:tcPr>
+            <w:tcW w:w="1260" w:type="dxa"/>
+          </w:tcPr>
+          <w:p>
+            <w:pPr>
+              <w:jc w:val="center"/>
+              <w:rPr>
+                <w:rFonts w:ascii="Times New Roman" w:hAnsi="Times New Roman" w:cs="Times New Roman"/>
+                <w:sz w:val="24"/>
+                <w:szCs w:val="24"/>
+              </w:rPr>
+            </w:pPr>
+            <w:r>
+              <w:rPr>
+                <w:rFonts w:ascii="Times New Roman" w:hAnsi="Times New Roman" w:cs="Times New Roman"/>
+                <w:sz w:val="24"/>
+                <w:szCs w:val="24"/>
+              </w:rPr>
+              <w:t>8494</w:t>
+            </w:r>
+          </w:p>
+        </w:tc>
+        <w:tc>
+          <w:tcPr>
+            <w:tcW w:w="1260" w:type="dxa"/>
+          </w:tcPr>
+          <w:p>
+            <w:pPr>
+              <w:jc w:val="center"/>
+              <w:rPr>
+                <w:rFonts w:ascii="Times New Roman" w:hAnsi="Times New Roman" w:cs="Times New Roman"/>
+                <w:sz w:val="24"/>
+                <w:szCs w:val="24"/>
+              </w:rPr>
+            </w:pPr>
+            <w:r>
+              <w:rPr>
+                <w:rFonts w:ascii="Times New Roman" w:hAnsi="Times New Roman" w:cs="Times New Roman"/>
+                <w:sz w:val="24"/>
+                <w:szCs w:val="24"/>
+              </w:rPr>
+              <w:t>8504</w:t>
+            </w:r>
+          </w:p>
+        </w:tc>
+      </w:tr>
+      <w:tr>
+        <w:tc>
+          <w:tcPr>
+            <w:tcW w:w="4855" w:type="dxa"/>
+          </w:tcPr>
+          <w:p>
+            <w:pPr>
+              <w:rPr>
+                <w:rFonts w:ascii="Times New Roman" w:hAnsi="Times New Roman" w:cs="Times New Roman"/>
+                <w:sz w:val="24"/>
+                <w:szCs w:val="24"/>
+              </w:rPr>
+            </w:pPr>
+            <w:r>
+              <w:rPr>
+                <w:rFonts w:ascii="Times New Roman" w:hAnsi="Times New Roman" w:cs="Times New Roman"/>
+                <w:sz w:val="24"/>
+                <w:szCs w:val="24"/>
+              </w:rPr>
+              <w:t>Power Factor</w:t>
+            </w:r>
+          </w:p>
+        </w:tc>
+        <w:tc>
+          <w:tcPr>
+            <w:tcW w:w="1260" w:type="dxa"/>
+          </w:tcPr>
+          <w:p>
+            <w:pPr>
+              <w:jc w:val="center"/>
+              <w:rPr>
+                <w:rFonts w:ascii="Times New Roman" w:hAnsi="Times New Roman" w:cs="Times New Roman"/>
+                <w:sz w:val="24"/>
+                <w:szCs w:val="24"/>
+              </w:rPr>
+            </w:pPr>
+            <w:r>
+              <w:rPr>
+                <w:rFonts w:ascii="Times New Roman" w:hAnsi="Times New Roman" w:cs="Times New Roman"/>
+                <w:sz w:val="24"/>
+                <w:szCs w:val="24"/>
+              </w:rPr>
+              <w:t>0.8902</w:t>
+            </w:r>
+          </w:p>
+        </w:tc>
+        <w:tc>
+          <w:tcPr>
+            <w:tcW w:w="1260" w:type="dxa"/>
+          </w:tcPr>
+          <w:p>
+            <w:pPr>
+              <w:jc w:val="center"/>
+              <w:rPr>
+                <w:rFonts w:ascii="Times New Roman" w:hAnsi="Times New Roman" w:cs="Times New Roman"/>
+                <w:sz w:val="24"/>
+                <w:szCs w:val="24"/>
+              </w:rPr>
+            </w:pPr>
+            <w:r>
+              <w:rPr>
+                <w:rFonts w:ascii="Times New Roman" w:hAnsi="Times New Roman" w:cs="Times New Roman"/>
+                <w:sz w:val="24"/>
+                <w:szCs w:val="24"/>
+              </w:rPr>
+              <w:t>0.8896</w:t>
+            </w:r>
+          </w:p>
+        </w:tc>
+      </w:tr>
+      <w:tr>
+        <w:tc>
+          <w:tcPr>
+            <w:tcW w:w="4855" w:type="dxa"/>
+          </w:tcPr>
+          <w:p>
+            <w:pPr>
+              <w:rPr>
+                <w:rFonts w:ascii="Times New Roman" w:hAnsi="Times New Roman" w:cs="Times New Roman"/>
+                <w:sz w:val="24"/>
+                <w:szCs w:val="24"/>
+              </w:rPr>
+            </w:pPr>
+            <w:r>
+              <w:rPr>
+                <w:rFonts w:ascii="Times New Roman" w:hAnsi="Times New Roman" w:cs="Times New Roman"/>
+                <w:sz w:val="24"/>
+                <w:szCs w:val="24"/>
+              </w:rPr>
+              <w:t>Apparent Power (VA)</w:t>
+            </w:r>
+          </w:p>
+        </w:tc>
+        <w:tc>
+          <w:tcPr>
+            <w:tcW w:w="1260" w:type="dxa"/>
+          </w:tcPr>
+          <w:p>
+            <w:pPr>
+              <w:jc w:val="center"/>
+              <w:rPr>
+                <w:rFonts w:ascii="Times New Roman" w:hAnsi="Times New Roman" w:cs="Times New Roman"/>
+                <w:sz w:val="24"/>
+                <w:szCs w:val="24"/>
+              </w:rPr>
+            </w:pPr>
+            <w:r>
+              <w:rPr>
+                <w:rFonts w:ascii="Times New Roman" w:hAnsi="Times New Roman" w:cs="Times New Roman"/>
+                <w:sz w:val="24"/>
+                <w:szCs w:val="24"/>
+              </w:rPr>
+              <w:t>9542</w:t>
+            </w:r>
+          </w:p>
+        </w:tc>
+        <w:tc>
+          <w:tcPr>
+            <w:tcW w:w="1260" w:type="dxa"/>
+          </w:tcPr>
+          <w:p>
+            <w:pPr>
+              <w:jc w:val="center"/>
+              <w:rPr>
+                <w:rFonts w:ascii="Times New Roman" w:hAnsi="Times New Roman" w:cs="Times New Roman"/>
+                <w:sz w:val="24"/>
+                <w:szCs w:val="24"/>
+              </w:rPr>
+            </w:pPr>
+            <w:r>
+              <w:rPr>
+                <w:rFonts w:ascii="Times New Roman" w:hAnsi="Times New Roman" w:cs="Times New Roman"/>
+                <w:sz w:val="24"/>
+                <w:szCs w:val="24"/>
+              </w:rPr>
+              <w:t>9559</w:t>
+            </w:r>
+          </w:p>
+        </w:tc>
+      </w:tr>
+    </w:tbl>
+    <w:p>
+      <w:pPr>
+        <w:rPr>
+          <w:rFonts w:ascii="Times New Roman" w:hAnsi="Times New Roman" w:cs="Times New Roman"/>
+          <w:sz w:val="24"/>
+          <w:szCs w:val="24"/>
+        </w:rPr>
+      </w:pPr>
+    </w:p>
+    <w:tbl>
+      <w:tblPr>
+        <w:tblStyle w:val="TableGrid"/>
+        <w:tblW w:w="0" w:type="auto"/>
+        <w:tblLook w:val="04A0" w:firstRow="1" w:lastRow="0" w:firstColumn="1" w:lastColumn="0" w:noHBand="0" w:noVBand="1"/>
+      </w:tblPr>
+      <w:tblGrid>
+        <w:gridCol w:w="4698"/>
+        <w:gridCol w:w="4698"/>
+      </w:tblGrid>
+      <w:tr>
+        <w:tc>
+          <w:tcPr>
+            <w:tcW w:w="4698" w:type="dxa"/>
+          </w:tcPr>
+          <w:p>
+            <w:pPr>
+              <w:jc w:val="center"/>
+              <w:rPr>
+                <w:rFonts w:ascii="Times New Roman" w:hAnsi="Times New Roman" w:cs="Times New Roman"/>
+                <w:b/>
+                <w:sz w:val="24"/>
+                <w:szCs w:val="24"/>
+              </w:rPr>
+            </w:pPr>
+            <w:r>
+              <w:rPr>
+                <w:rFonts w:ascii="Times New Roman" w:hAnsi="Times New Roman" w:cs="Times New Roman"/>
+                <w:b/>
+                <w:sz w:val="24"/>
+                <w:szCs w:val="24"/>
+              </w:rPr>
+              <w:lastRenderedPageBreak/>
+              <w:t>MATLAB model</w:t>
+            </w:r>
+          </w:p>
+        </w:tc>
+        <w:tc>
+          <w:tcPr>
+            <w:tcW w:w="4698" w:type="dxa"/>
+          </w:tcPr>
+          <w:p>
+            <w:pPr>
+              <w:jc w:val="center"/>
+              <w:rPr>
+                <w:rFonts w:ascii="Times New Roman" w:hAnsi="Times New Roman" w:cs="Times New Roman"/>
+                <w:b/>
+                <w:sz w:val="24"/>
+                <w:szCs w:val="24"/>
+              </w:rPr>
+            </w:pPr>
+            <w:r>
+              <w:rPr>
+                <w:rFonts w:ascii="Times New Roman" w:hAnsi="Times New Roman" w:cs="Times New Roman"/>
+                <w:b/>
+                <w:sz w:val="24"/>
+                <w:szCs w:val="24"/>
+              </w:rPr>
+              <w:t>Simulink</w:t>
+            </w:r>
+          </w:p>
+        </w:tc>
+      </w:tr>
+      <w:tr>
+        <w:tc>
+          <w:tcPr>
+            <w:tcW w:w="4698" w:type="dxa"/>
+          </w:tcPr>
+          <w:p>
+            <w:pPr>
+              <w:rPr>
+                <w:rFonts w:ascii="Times New Roman" w:hAnsi="Times New Roman" w:cs="Times New Roman"/>
+                <w:sz w:val="24"/>
+                <w:szCs w:val="24"/>
+              </w:rPr>
+            </w:pPr>
+          </w:p>
+          <w:p>
+            <w:pPr>
+              <w:rPr>
+                <w:rFonts w:ascii="Times New Roman" w:hAnsi="Times New Roman" w:cs="Times New Roman"/>
+                <w:sz w:val="24"/>
+                <w:szCs w:val="24"/>
+              </w:rPr>
+            </w:pPr>
+            <w:r>
+              <w:rPr>
+                <w:rFonts w:ascii="Times New Roman" w:hAnsi="Times New Roman" w:cs="Times New Roman"/>
+                <w:noProof/>
+                <w:sz w:val="24"/>
+                <w:szCs w:val="24"/>
+              </w:rPr>
+              <w:drawing>
+                <wp:inline distT="0" distB="0" distL="0" distR="0" wp14:anchorId="17BCC1C0" wp14:editId="3F61A8CF">
+                  <wp:extent cx="2628900" cy="342900"/>
+                  <wp:effectExtent l="0" t="0" r="0" b="0"/>
+                  <wp:docPr id="7" name="Picture 7"/>
+                  <wp:cNvGraphicFramePr>
+                    <a:graphicFrameLocks xmlns:a="http://schemas.openxmlformats.org/drawingml/2006/main" noChangeAspect="1"/>
+                  </wp:cNvGraphicFramePr>
+                  <a:graphic xmlns:a="http://schemas.openxmlformats.org/drawingml/2006/main">
+                    <a:graphicData uri="http://schemas.openxmlformats.org/drawingml/2006/picture">
+                      <pic:pic xmlns:pic="http://schemas.openxmlformats.org/drawingml/2006/picture">
+                        <pic:nvPicPr>
+                          <pic:cNvPr id="0" name="Picture 4"/>
+                          <pic:cNvPicPr>
+                            <a:picLocks noChangeAspect="1" noChangeArrowheads="1"/>
+                          </pic:cNvPicPr>
+                        </pic:nvPicPr>
+                        <pic:blipFill rotWithShape="1">
+                          <a:blip r:embed="rId15">
+                            <a:extLst>
+                              <a:ext uri="{28A0092B-C50C-407E-A947-70E740481C1C}">
+                                <a14:useLocalDpi xmlns:a14="http://schemas.microsoft.com/office/drawing/2010/main" val="0"/>
+                              </a:ext>
+                            </a:extLst>
+                          </a:blip>
+                          <a:srcRect t="62638" b="7692"/>
+                          <a:stretch/>
+                        </pic:blipFill>
+                        <pic:spPr bwMode="auto">
+                          <a:xfrm>
+                            <a:off x="0" y="0"/>
+                            <a:ext cx="2628900" cy="342900"/>
+                          </a:xfrm>
+                          <a:prstGeom prst="rect">
+                            <a:avLst/>
+                          </a:prstGeom>
+                          <a:noFill/>
+                          <a:ln>
+                            <a:noFill/>
+                          </a:ln>
+                          <a:extLst>
+                            <a:ext uri="{53640926-AAD7-44D8-BBD7-CCE9431645EC}">
+                              <a14:shadowObscured xmlns:a14="http://schemas.microsoft.com/office/drawing/2010/main"/>
+                            </a:ext>
+                          </a:extLst>
+                        </pic:spPr>
+                      </pic:pic>
+                    </a:graphicData>
+                  </a:graphic>
+                </wp:inline>
+              </w:drawing>
+            </w:r>
+          </w:p>
+        </w:tc>
+        <w:tc>
+          <w:tcPr>
+            <w:tcW w:w="4698" w:type="dxa"/>
+          </w:tcPr>
+          <w:p/>
+          <w:p>
+            <w:r>
+              <w:object w:dxaOrig="4200" w:dyaOrig="510">
+                <v:shapetype id="_x0000_t75" coordsize="21600,21600" o:spt="75" o:preferrelative="t" path="m@4@5l@4@11@9@11@9@5xe" filled="f" stroked="f">
+                  <v:stroke joinstyle="miter"/>
+                  <v:formulas>
+                    <v:f eqn="if lineDrawn pixelLineWidth 0"/>
+                    <v:f eqn="sum @0 1 0"/>
+                    <v:f eqn="sum 0 0 @1"/>
+                    <v:f eqn="prod @2 1 2"/>
+                    <v:f eqn="prod @3 21600 pixelWidth"/>
+                    <v:f eqn="prod @3 21600 pixelHeight"/>
+                    <v:f eqn="sum @0 0 1"/>
+                    <v:f eqn="prod @6 1 2"/>
+                    <v:f eqn="prod @7 21600 pixelWidth"/>
+                    <v:f eqn="sum @8 21600 0"/>
+                    <v:f eqn="prod @7 21600 pixelHeight"/>
+                    <v:f eqn="sum @10 21600 0"/>
+                  </v:formulas>
+                  <v:path o:extrusionok="f" gradientshapeok="t" o:connecttype="rect"/>
+                  <o:lock v:ext="edit" aspectratio="t"/>
+                </v:shapetype>
+                <v:shape id="_x0000_i1029" type="#_x0000_t75" style="width:210pt;height:25.5pt" o:ole="">
+                  <v:imagedata r:id="rId16" o:title=""/>
+                </v:shape>
+                <o:OLEObject Type="Embed" ProgID="PBrush" ShapeID="_x0000_i1029" DrawAspect="Content" ObjectID="_1587194801" r:id="rId17"/>
+              </w:object>
+            </w:r>
+          </w:p>
+          <w:p>
+            <w:pPr>
+              <w:rPr>
+                <w:rFonts w:ascii="Times New Roman" w:hAnsi="Times New Roman" w:cs="Times New Roman"/>
+                <w:sz w:val="24"/>
+                <w:szCs w:val="24"/>
+              </w:rPr>
+            </w:pPr>
+          </w:p>
+        </w:tc>
+      </w:tr>
+    </w:tbl>
+    <w:p>
+      <w:pPr>
+        <w:rPr>
+          <w:rFonts w:ascii="Times New Roman" w:hAnsi="Times New Roman" w:cs="Times New Roman"/>
+          <w:sz w:val="24"/>
+          <w:szCs w:val="24"/>
+        </w:rPr>
+      </w:pPr>
+    </w:p>
+    <w:p>
+      <w:pPr>
+        <w:rPr>
+          <w:rFonts w:ascii="Times New Roman" w:hAnsi="Times New Roman" w:cs="Times New Roman"/>
+          <w:sz w:val="24"/>
+          <w:szCs w:val="24"/>
+        </w:rPr>
+      </w:pPr>
+    </w:p>
+    <w:p>
+      <w:pPr>
+        <w:rPr>
+          <w:rFonts w:ascii="Times New Roman" w:hAnsi="Times New Roman" w:cs="Times New Roman"/>
+          <w:sz w:val="24"/>
+          <w:szCs w:val="24"/>
+        </w:rPr>
+      </w:pPr>
+    </w:p>
+    <w:p>
+      <w:pPr>
+        <w:rPr>
+          <w:rFonts w:ascii="Times New Roman" w:hAnsi="Times New Roman" w:cs="Times New Roman"/>
+          <w:sz w:val="24"/>
+          <w:szCs w:val="24"/>
+        </w:rPr>
+      </w:pPr>
+    </w:p>
+    <w:p>
+      <w:pPr>
+        <w:rPr>
+          <w:rFonts w:ascii="Times New Roman" w:hAnsi="Times New Roman" w:cs="Times New Roman"/>
+          <w:sz w:val="24"/>
+          <w:szCs w:val="24"/>
+        </w:rPr>
+      </w:pPr>
+    </w:p>
+    <w:p>
+      <w:pPr>
+        <w:rPr>
+          <w:rFonts w:ascii="Times New Roman" w:hAnsi="Times New Roman" w:cs="Times New Roman"/>
+          <w:sz w:val="24"/>
+          <w:szCs w:val="24"/>
+        </w:rPr>
+      </w:pPr>
+    </w:p>
+    <w:p>
+      <w:pPr>
+        <w:rPr>
+          <w:rFonts w:ascii="Times New Roman" w:hAnsi="Times New Roman" w:cs="Times New Roman"/>
+          <w:sz w:val="24"/>
+          <w:szCs w:val="24"/>
+        </w:rPr>
+      </w:pPr>
     </w:p>
     <w:sectPr>
-      <w:headerReference w:type="default" r:id="rId6"/>
-      <w:footerReference w:type="default" r:id="rId7"/>
+      <w:headerReference w:type="default" r:id="rId18"/>
+      <w:footerReference w:type="default" r:id="rId19"/>
       <w:pgSz w:w="12240" w:h="15840"/>
       <w:pgMar w:top="1417" w:right="1417" w:bottom="1417" w:left="1417" w:header="708" w:footer="708" w:gutter="0"/>
       <w:cols w:space="708"/>
@@ -897,6 +3295,25 @@
     <w:uiPriority w:val="99"/>
     <w:rsid w:val="004F2215"/>
   </w:style>
+  <w:style w:type="table" w:styleId="TableGrid">
+    <w:name w:val="Table Grid"/>
+    <w:basedOn w:val="TableNormal"/>
+    <w:uiPriority w:val="39"/>
+    <w:rsid w:val="00FC0030"/>
+    <w:pPr>
+      <w:spacing w:after="0" w:line="240" w:lineRule="auto"/>
+    </w:pPr>
+    <w:tblPr>
+      <w:tblBorders>
+        <w:top w:val="single" w:sz="4" w:space="0" w:color="auto"/>
+        <w:left w:val="single" w:sz="4" w:space="0" w:color="auto"/>
+        <w:bottom w:val="single" w:sz="4" w:space="0" w:color="auto"/>
+        <w:right w:val="single" w:sz="4" w:space="0" w:color="auto"/>
+        <w:insideH w:val="single" w:sz="4" w:space="0" w:color="auto"/>
+        <w:insideV w:val="single" w:sz="4" w:space="0" w:color="auto"/>
+      </w:tblBorders>
+    </w:tblPr>
+  </w:style>
 </w:styles>
 </file>
 

</xml_diff>

<commit_message>
Kod modelde seri paralel çalışıldı. Seri halloldu, paralel de olmak üzere.
</commit_message>
<xml_diff>
--- a/Weekly Report/07.05.2018_Weekly Report_MUgur.docx
+++ b/Weekly Report/07.05.2018_Weekly Report_MUgur.docx
@@ -6,6 +6,216 @@
       <w:pPr>
         <w:rPr>
           <w:rFonts w:ascii="Times New Roman" w:hAnsi="Times New Roman" w:cs="Times New Roman"/>
+          <w:color w:val="0070C0"/>
+          <w:sz w:val="24"/>
+          <w:szCs w:val="24"/>
+          <w:lang w:val="tr-TR"/>
+        </w:rPr>
+      </w:pPr>
+      <w:r>
+        <w:rPr>
+          <w:rFonts w:ascii="Times New Roman" w:hAnsi="Times New Roman" w:cs="Times New Roman"/>
+          <w:color w:val="0070C0"/>
+          <w:sz w:val="24"/>
+          <w:szCs w:val="24"/>
+          <w:lang w:val="tr-TR"/>
+        </w:rPr>
+        <w:t>- TÜBİRAK satın almaları</w:t>
+      </w:r>
+    </w:p>
+    <w:p>
+      <w:pPr>
+        <w:rPr>
+          <w:rFonts w:ascii="Times New Roman" w:hAnsi="Times New Roman" w:cs="Times New Roman"/>
+          <w:color w:val="0070C0"/>
+          <w:sz w:val="24"/>
+          <w:szCs w:val="24"/>
+          <w:lang w:val="tr-TR"/>
+        </w:rPr>
+      </w:pPr>
+      <w:r>
+        <w:rPr>
+          <w:rFonts w:ascii="Times New Roman" w:hAnsi="Times New Roman" w:cs="Times New Roman"/>
+          <w:color w:val="0070C0"/>
+          <w:sz w:val="24"/>
+          <w:szCs w:val="24"/>
+          <w:lang w:val="tr-TR"/>
+        </w:rPr>
+        <w:t xml:space="preserve">- </w:t>
+      </w:r>
+      <w:hyperlink r:id="rId6" w:history="1">
+        <w:r>
+          <w:rPr>
+            <w:rStyle w:val="Hyperlink"/>
+            <w:rFonts w:ascii="Times New Roman" w:hAnsi="Times New Roman" w:cs="Times New Roman"/>
+            <w:sz w:val="24"/>
+            <w:szCs w:val="24"/>
+            <w:lang w:val="tr-TR"/>
+          </w:rPr>
+          <w:t>PWM makalesi ta</w:t>
+        </w:r>
+        <w:r>
+          <w:rPr>
+            <w:rStyle w:val="Hyperlink"/>
+            <w:rFonts w:ascii="Times New Roman" w:hAnsi="Times New Roman" w:cs="Times New Roman"/>
+            <w:sz w:val="24"/>
+            <w:szCs w:val="24"/>
+            <w:lang w:val="tr-TR"/>
+          </w:rPr>
+          <w:t>s</w:t>
+        </w:r>
+        <w:r>
+          <w:rPr>
+            <w:rStyle w:val="Hyperlink"/>
+            <w:rFonts w:ascii="Times New Roman" w:hAnsi="Times New Roman" w:cs="Times New Roman"/>
+            <w:sz w:val="24"/>
+            <w:szCs w:val="24"/>
+            <w:lang w:val="tr-TR"/>
+          </w:rPr>
+          <w:t>lak</w:t>
+        </w:r>
+      </w:hyperlink>
+    </w:p>
+    <w:p>
+      <w:pPr>
+        <w:rPr>
+          <w:rFonts w:ascii="Times New Roman" w:hAnsi="Times New Roman" w:cs="Times New Roman"/>
+          <w:color w:val="0070C0"/>
+          <w:sz w:val="24"/>
+          <w:szCs w:val="24"/>
+          <w:lang w:val="tr-TR"/>
+        </w:rPr>
+      </w:pPr>
+      <w:r>
+        <w:rPr>
+          <w:rFonts w:ascii="Times New Roman" w:hAnsi="Times New Roman" w:cs="Times New Roman"/>
+          <w:color w:val="0070C0"/>
+          <w:sz w:val="24"/>
+          <w:szCs w:val="24"/>
+          <w:lang w:val="tr-TR"/>
+        </w:rPr>
+        <w:t>- MATLAB kod model</w:t>
+      </w:r>
+    </w:p>
+    <w:p>
+      <w:pPr>
+        <w:rPr>
+          <w:rFonts w:ascii="Times New Roman" w:hAnsi="Times New Roman" w:cs="Times New Roman"/>
+          <w:color w:val="0070C0"/>
+          <w:sz w:val="24"/>
+          <w:szCs w:val="24"/>
+          <w:lang w:val="tr-TR"/>
+        </w:rPr>
+      </w:pPr>
+      <w:r>
+        <w:rPr>
+          <w:rFonts w:ascii="Times New Roman" w:hAnsi="Times New Roman" w:cs="Times New Roman"/>
+          <w:color w:val="0070C0"/>
+          <w:sz w:val="24"/>
+          <w:szCs w:val="24"/>
+          <w:lang w:val="tr-TR"/>
+        </w:rPr>
+        <w:t xml:space="preserve">- </w:t>
+      </w:r>
+      <w:hyperlink r:id="rId7" w:anchor="gid=0" w:history="1">
+        <w:r>
+          <w:rPr>
+            <w:rStyle w:val="Hyperlink"/>
+            <w:rFonts w:ascii="Times New Roman" w:hAnsi="Times New Roman" w:cs="Times New Roman"/>
+            <w:sz w:val="24"/>
+            <w:szCs w:val="24"/>
+            <w:lang w:val="tr-TR"/>
+          </w:rPr>
+          <w:t>Motor tasarı</w:t>
+        </w:r>
+        <w:r>
+          <w:rPr>
+            <w:rStyle w:val="Hyperlink"/>
+            <w:rFonts w:ascii="Times New Roman" w:hAnsi="Times New Roman" w:cs="Times New Roman"/>
+            <w:sz w:val="24"/>
+            <w:szCs w:val="24"/>
+            <w:lang w:val="tr-TR"/>
+          </w:rPr>
+          <w:t>m</w:t>
+        </w:r>
+        <w:r>
+          <w:rPr>
+            <w:rStyle w:val="Hyperlink"/>
+            <w:rFonts w:ascii="Times New Roman" w:hAnsi="Times New Roman" w:cs="Times New Roman"/>
+            <w:sz w:val="24"/>
+            <w:szCs w:val="24"/>
+            <w:lang w:val="tr-TR"/>
+          </w:rPr>
+          <w:t>ı</w:t>
+        </w:r>
+      </w:hyperlink>
+    </w:p>
+    <w:p>
+      <w:pPr>
+        <w:rPr>
+          <w:rFonts w:ascii="Times New Roman" w:hAnsi="Times New Roman" w:cs="Times New Roman"/>
+          <w:color w:val="0070C0"/>
+          <w:sz w:val="24"/>
+          <w:szCs w:val="24"/>
+          <w:lang w:val="tr-TR"/>
+        </w:rPr>
+      </w:pPr>
+      <w:r>
+        <w:rPr>
+          <w:rFonts w:ascii="Times New Roman" w:hAnsi="Times New Roman" w:cs="Times New Roman"/>
+          <w:color w:val="0070C0"/>
+          <w:sz w:val="24"/>
+          <w:szCs w:val="24"/>
+          <w:lang w:val="tr-TR"/>
+        </w:rPr>
+        <w:t xml:space="preserve">- </w:t>
+      </w:r>
+      <w:hyperlink r:id="rId8" w:history="1">
+        <w:r>
+          <w:rPr>
+            <w:rStyle w:val="Hyperlink"/>
+            <w:rFonts w:ascii="Times New Roman" w:hAnsi="Times New Roman" w:cs="Times New Roman"/>
+            <w:sz w:val="24"/>
+            <w:szCs w:val="24"/>
+            <w:lang w:val="tr-TR"/>
+          </w:rPr>
+          <w:t>Üretim pl</w:t>
+        </w:r>
+        <w:r>
+          <w:rPr>
+            <w:rStyle w:val="Hyperlink"/>
+            <w:rFonts w:ascii="Times New Roman" w:hAnsi="Times New Roman" w:cs="Times New Roman"/>
+            <w:sz w:val="24"/>
+            <w:szCs w:val="24"/>
+            <w:lang w:val="tr-TR"/>
+          </w:rPr>
+          <w:t>a</w:t>
+        </w:r>
+        <w:r>
+          <w:rPr>
+            <w:rStyle w:val="Hyperlink"/>
+            <w:rFonts w:ascii="Times New Roman" w:hAnsi="Times New Roman" w:cs="Times New Roman"/>
+            <w:sz w:val="24"/>
+            <w:szCs w:val="24"/>
+            <w:lang w:val="tr-TR"/>
+          </w:rPr>
+          <w:t>nı</w:t>
+        </w:r>
+      </w:hyperlink>
+    </w:p>
+    <w:p>
+      <w:pPr>
+        <w:rPr>
+          <w:rFonts w:ascii="Times New Roman" w:hAnsi="Times New Roman" w:cs="Times New Roman"/>
+          <w:sz w:val="24"/>
+          <w:szCs w:val="24"/>
+        </w:rPr>
+      </w:pPr>
+    </w:p>
+    <w:p>
+      <w:pPr>
+        <w:rPr>
+          <w:rFonts w:ascii="Times New Roman" w:hAnsi="Times New Roman" w:cs="Times New Roman"/>
           <w:sz w:val="24"/>
           <w:szCs w:val="24"/>
         </w:rPr>
@@ -33,16 +243,7 @@
           <w:sz w:val="24"/>
           <w:szCs w:val="24"/>
         </w:rPr>
-        <w:t xml:space="preserve"> = 8kW, </w:t>
-      </w:r>
-      <w:proofErr w:type="spellStart"/>
-      <w:r>
-        <w:rPr>
-          <w:rFonts w:ascii="Times New Roman" w:hAnsi="Times New Roman" w:cs="Times New Roman"/>
-          <w:sz w:val="24"/>
-          <w:szCs w:val="24"/>
-        </w:rPr>
-        <w:t>f</w:t>
+        <w:t xml:space="preserve"> = 8kW, f</w:t>
       </w:r>
       <w:r>
         <w:rPr>
@@ -53,7 +254,6 @@
         </w:rPr>
         <w:t>sw</w:t>
       </w:r>
-      <w:proofErr w:type="spellEnd"/>
       <w:r>
         <w:rPr>
           <w:rFonts w:ascii="Times New Roman" w:hAnsi="Times New Roman" w:cs="Times New Roman"/>
@@ -68,16 +268,7 @@
           <w:sz w:val="24"/>
           <w:szCs w:val="24"/>
         </w:rPr>
-        <w:t xml:space="preserve">, </w:t>
-      </w:r>
-      <w:proofErr w:type="spellStart"/>
-      <w:r>
-        <w:rPr>
-          <w:rFonts w:ascii="Times New Roman" w:hAnsi="Times New Roman" w:cs="Times New Roman"/>
-          <w:sz w:val="24"/>
-          <w:szCs w:val="24"/>
-        </w:rPr>
-        <w:t>V</w:t>
+        <w:t>, V</w:t>
       </w:r>
       <w:r>
         <w:rPr>
@@ -88,7 +279,6 @@
         </w:rPr>
         <w:t>dc</w:t>
       </w:r>
-      <w:proofErr w:type="spellEnd"/>
       <w:r>
         <w:rPr>
           <w:rFonts w:ascii="Times New Roman" w:hAnsi="Times New Roman" w:cs="Times New Roman"/>
@@ -131,7 +321,7 @@
                     </pic:cNvPicPr>
                   </pic:nvPicPr>
                   <pic:blipFill rotWithShape="1">
-                    <a:blip r:embed="rId6">
+                    <a:blip r:embed="rId9">
                       <a:extLst>
                         <a:ext uri="{28A0092B-C50C-407E-A947-70E740481C1C}">
                           <a14:useLocalDpi xmlns:a14="http://schemas.microsoft.com/office/drawing/2010/main" val="0"/>
@@ -190,7 +380,7 @@
                     </pic:cNvPicPr>
                   </pic:nvPicPr>
                   <pic:blipFill rotWithShape="1">
-                    <a:blip r:embed="rId7">
+                    <a:blip r:embed="rId10">
                       <a:extLst>
                         <a:ext uri="{28A0092B-C50C-407E-A947-70E740481C1C}">
                           <a14:useLocalDpi xmlns:a14="http://schemas.microsoft.com/office/drawing/2010/main" val="0"/>
@@ -258,7 +448,7 @@
                     </pic:cNvPicPr>
                   </pic:nvPicPr>
                   <pic:blipFill rotWithShape="1">
-                    <a:blip r:embed="rId8">
+                    <a:blip r:embed="rId11">
                       <a:extLst>
                         <a:ext uri="{28A0092B-C50C-407E-A947-70E740481C1C}">
                           <a14:useLocalDpi xmlns:a14="http://schemas.microsoft.com/office/drawing/2010/main" val="0"/>
@@ -317,7 +507,7 @@
                     </pic:cNvPicPr>
                   </pic:nvPicPr>
                   <pic:blipFill rotWithShape="1">
-                    <a:blip r:embed="rId9">
+                    <a:blip r:embed="rId12">
                       <a:extLst>
                         <a:ext uri="{28A0092B-C50C-407E-A947-70E740481C1C}">
                           <a14:useLocalDpi xmlns:a14="http://schemas.microsoft.com/office/drawing/2010/main" val="0"/>
@@ -367,6 +557,7 @@
           <w:sz w:val="24"/>
           <w:szCs w:val="24"/>
         </w:rPr>
+        <w:lastRenderedPageBreak/>
         <w:drawing>
           <wp:inline distT="0" distB="0" distL="0" distR="0">
             <wp:extent cx="2863850" cy="2388573"/>
@@ -385,7 +576,7 @@
                     </pic:cNvPicPr>
                   </pic:nvPicPr>
                   <pic:blipFill rotWithShape="1">
-                    <a:blip r:embed="rId10">
+                    <a:blip r:embed="rId13">
                       <a:extLst>
                         <a:ext uri="{28A0092B-C50C-407E-A947-70E740481C1C}">
                           <a14:useLocalDpi xmlns:a14="http://schemas.microsoft.com/office/drawing/2010/main" val="0"/>
@@ -444,7 +635,7 @@
                     </pic:cNvPicPr>
                   </pic:nvPicPr>
                   <pic:blipFill rotWithShape="1">
-                    <a:blip r:embed="rId11">
+                    <a:blip r:embed="rId14">
                       <a:extLst>
                         <a:ext uri="{28A0092B-C50C-407E-A947-70E740481C1C}">
                           <a14:useLocalDpi xmlns:a14="http://schemas.microsoft.com/office/drawing/2010/main" val="0"/>
@@ -494,7 +685,6 @@
           <w:sz w:val="24"/>
           <w:szCs w:val="24"/>
         </w:rPr>
-        <w:lastRenderedPageBreak/>
         <w:drawing>
           <wp:inline distT="0" distB="0" distL="0" distR="0">
             <wp:extent cx="2836449" cy="2361730"/>
@@ -513,7 +703,7 @@
                     </pic:cNvPicPr>
                   </pic:nvPicPr>
                   <pic:blipFill rotWithShape="1">
-                    <a:blip r:embed="rId12">
+                    <a:blip r:embed="rId15">
                       <a:extLst>
                         <a:ext uri="{28A0092B-C50C-407E-A947-70E740481C1C}">
                           <a14:useLocalDpi xmlns:a14="http://schemas.microsoft.com/office/drawing/2010/main" val="0"/>
@@ -572,7 +762,7 @@
                     </pic:cNvPicPr>
                   </pic:nvPicPr>
                   <pic:blipFill rotWithShape="1">
-                    <a:blip r:embed="rId13">
+                    <a:blip r:embed="rId16">
                       <a:extLst>
                         <a:ext uri="{28A0092B-C50C-407E-A947-70E740481C1C}">
                           <a14:useLocalDpi xmlns:a14="http://schemas.microsoft.com/office/drawing/2010/main" val="0"/>
@@ -624,8 +814,8 @@
         </w:rPr>
         <w:drawing>
           <wp:inline distT="0" distB="0" distL="0" distR="0">
-            <wp:extent cx="4787900" cy="1694180"/>
-            <wp:effectExtent l="0" t="0" r="0" b="1270"/>
+            <wp:extent cx="6056163" cy="2142950"/>
+            <wp:effectExtent l="0" t="0" r="1905" b="0"/>
             <wp:docPr id="13" name="Picture 13"/>
             <wp:cNvGraphicFramePr>
               <a:graphicFrameLocks xmlns:a="http://schemas.openxmlformats.org/drawingml/2006/main" noChangeAspect="1"/>
@@ -640,7 +830,7 @@
                     </pic:cNvPicPr>
                   </pic:nvPicPr>
                   <pic:blipFill>
-                    <a:blip r:embed="rId14" cstate="print">
+                    <a:blip r:embed="rId17" cstate="print">
                       <a:extLst>
                         <a:ext uri="{28A0092B-C50C-407E-A947-70E740481C1C}">
                           <a14:useLocalDpi xmlns:a14="http://schemas.microsoft.com/office/drawing/2010/main" val="0"/>
@@ -655,7 +845,7 @@
                   <pic:spPr bwMode="auto">
                     <a:xfrm>
                       <a:off x="0" y="0"/>
-                      <a:ext cx="4794104" cy="1696375"/>
+                      <a:ext cx="6073454" cy="2149068"/>
                     </a:xfrm>
                     <a:prstGeom prst="rect">
                       <a:avLst/>
@@ -672,6 +862,33 @@
         </w:drawing>
       </w:r>
     </w:p>
+    <w:p>
+      <w:pPr>
+        <w:rPr>
+          <w:rFonts w:ascii="Times New Roman" w:hAnsi="Times New Roman" w:cs="Times New Roman"/>
+          <w:sz w:val="24"/>
+          <w:szCs w:val="24"/>
+        </w:rPr>
+      </w:pPr>
+    </w:p>
+    <w:p>
+      <w:pPr>
+        <w:rPr>
+          <w:rFonts w:ascii="Times New Roman" w:hAnsi="Times New Roman" w:cs="Times New Roman"/>
+          <w:sz w:val="24"/>
+          <w:szCs w:val="24"/>
+        </w:rPr>
+      </w:pPr>
+    </w:p>
+    <w:p>
+      <w:pPr>
+        <w:rPr>
+          <w:rFonts w:ascii="Times New Roman" w:hAnsi="Times New Roman" w:cs="Times New Roman"/>
+          <w:sz w:val="24"/>
+          <w:szCs w:val="24"/>
+        </w:rPr>
+      </w:pPr>
+    </w:p>
     <w:tbl>
       <w:tblPr>
         <w:tblStyle w:val="TableGrid"/>
@@ -697,6 +914,8 @@
                 <w:szCs w:val="24"/>
               </w:rPr>
             </w:pPr>
+            <w:bookmarkStart w:id="0" w:name="_GoBack"/>
+            <w:bookmarkEnd w:id="0"/>
             <w:r>
               <w:rPr>
                 <w:rFonts w:ascii="Times New Roman" w:hAnsi="Times New Roman" w:cs="Times New Roman"/>
@@ -704,6 +923,7 @@
                 <w:sz w:val="24"/>
                 <w:szCs w:val="24"/>
               </w:rPr>
+              <w:lastRenderedPageBreak/>
               <w:t>Parameter</w:t>
             </w:r>
           </w:p>
@@ -1067,23 +1287,7 @@
                 <w:sz w:val="24"/>
                 <w:szCs w:val="24"/>
               </w:rPr>
-              <w:t xml:space="preserve">Inverter Phase Voltage </w:t>
-            </w:r>
-            <w:r>
-              <w:rPr>
-                <w:rFonts w:ascii="Times New Roman" w:hAnsi="Times New Roman" w:cs="Times New Roman"/>
-                <w:sz w:val="24"/>
-                <w:szCs w:val="24"/>
-              </w:rPr>
-              <w:t>Phase</w:t>
-            </w:r>
-            <w:r>
-              <w:rPr>
-                <w:rFonts w:ascii="Times New Roman" w:hAnsi="Times New Roman" w:cs="Times New Roman"/>
-                <w:sz w:val="24"/>
-                <w:szCs w:val="24"/>
-              </w:rPr>
-              <w:t xml:space="preserve"> (</w:t>
+              <w:t>Inverter Phase Voltage Phase (</w:t>
             </w:r>
             <w:proofErr w:type="spellStart"/>
             <w:r>
@@ -1171,23 +1375,7 @@
                 <w:sz w:val="24"/>
                 <w:szCs w:val="24"/>
               </w:rPr>
-              <w:t xml:space="preserve">Inverter Phase Voltage </w:t>
-            </w:r>
-            <w:r>
-              <w:rPr>
-                <w:rFonts w:ascii="Times New Roman" w:hAnsi="Times New Roman" w:cs="Times New Roman"/>
-                <w:sz w:val="24"/>
-                <w:szCs w:val="24"/>
-              </w:rPr>
-              <w:t xml:space="preserve">RMS </w:t>
-            </w:r>
-            <w:r>
-              <w:rPr>
-                <w:rFonts w:ascii="Times New Roman" w:hAnsi="Times New Roman" w:cs="Times New Roman"/>
-                <w:sz w:val="24"/>
-                <w:szCs w:val="24"/>
-              </w:rPr>
-              <w:t>(V)</w:t>
+              <w:t>Inverter Phase Voltage RMS (V)</w:t>
             </w:r>
           </w:p>
         </w:tc>
@@ -1257,39 +1445,7 @@
                 <w:sz w:val="24"/>
                 <w:szCs w:val="24"/>
               </w:rPr>
-              <w:t xml:space="preserve">Inverter Phase Voltage </w:t>
-            </w:r>
-            <w:r>
-              <w:rPr>
-                <w:rFonts w:ascii="Times New Roman" w:hAnsi="Times New Roman" w:cs="Times New Roman"/>
-                <w:sz w:val="24"/>
-                <w:szCs w:val="24"/>
-              </w:rPr>
-              <w:t xml:space="preserve">THD </w:t>
-            </w:r>
-            <w:r>
-              <w:rPr>
-                <w:rFonts w:ascii="Times New Roman" w:hAnsi="Times New Roman" w:cs="Times New Roman"/>
-                <w:sz w:val="24"/>
-                <w:szCs w:val="24"/>
-              </w:rPr>
-              <w:t>(</w:t>
-            </w:r>
-            <w:r>
-              <w:rPr>
-                <w:rFonts w:ascii="Times New Roman" w:hAnsi="Times New Roman" w:cs="Times New Roman"/>
-                <w:sz w:val="24"/>
-                <w:szCs w:val="24"/>
-              </w:rPr>
-              <w:t>%</w:t>
-            </w:r>
-            <w:r>
-              <w:rPr>
-                <w:rFonts w:ascii="Times New Roman" w:hAnsi="Times New Roman" w:cs="Times New Roman"/>
-                <w:sz w:val="24"/>
-                <w:szCs w:val="24"/>
-              </w:rPr>
-              <w:t>)</w:t>
+              <w:t>Inverter Phase Voltage THD (%)</w:t>
             </w:r>
           </w:p>
         </w:tc>
@@ -1359,39 +1515,7 @@
                 <w:sz w:val="24"/>
                 <w:szCs w:val="24"/>
               </w:rPr>
-              <w:t xml:space="preserve">Inverter </w:t>
-            </w:r>
-            <w:r>
-              <w:rPr>
-                <w:rFonts w:ascii="Times New Roman" w:hAnsi="Times New Roman" w:cs="Times New Roman"/>
-                <w:sz w:val="24"/>
-                <w:szCs w:val="24"/>
-              </w:rPr>
-              <w:t>Line</w:t>
-            </w:r>
-            <w:r>
-              <w:rPr>
-                <w:rFonts w:ascii="Times New Roman" w:hAnsi="Times New Roman" w:cs="Times New Roman"/>
-                <w:sz w:val="24"/>
-                <w:szCs w:val="24"/>
-              </w:rPr>
-              <w:t xml:space="preserve"> Voltage Fundamental RMS</w:t>
-            </w:r>
-            <w:r>
-              <w:rPr>
-                <w:rFonts w:ascii="Times New Roman" w:hAnsi="Times New Roman" w:cs="Times New Roman"/>
-                <w:sz w:val="24"/>
-                <w:szCs w:val="24"/>
-              </w:rPr>
-              <w:t xml:space="preserve"> </w:t>
-            </w:r>
-            <w:r>
-              <w:rPr>
-                <w:rFonts w:ascii="Times New Roman" w:hAnsi="Times New Roman" w:cs="Times New Roman"/>
-                <w:sz w:val="24"/>
-                <w:szCs w:val="24"/>
-              </w:rPr>
-              <w:t>(V)</w:t>
+              <w:t>Inverter Line Voltage Fundamental RMS (V)</w:t>
             </w:r>
           </w:p>
         </w:tc>
@@ -1689,23 +1813,7 @@
                 <w:sz w:val="24"/>
                 <w:szCs w:val="24"/>
               </w:rPr>
-              <w:t xml:space="preserve">Line </w:t>
-            </w:r>
-            <w:r>
-              <w:rPr>
-                <w:rFonts w:ascii="Times New Roman" w:hAnsi="Times New Roman" w:cs="Times New Roman"/>
-                <w:sz w:val="24"/>
-                <w:szCs w:val="24"/>
-              </w:rPr>
-              <w:t>Current</w:t>
-            </w:r>
-            <w:r>
-              <w:rPr>
-                <w:rFonts w:ascii="Times New Roman" w:hAnsi="Times New Roman" w:cs="Times New Roman"/>
-                <w:sz w:val="24"/>
-                <w:szCs w:val="24"/>
-              </w:rPr>
-              <w:t xml:space="preserve"> Fundamental RMS (V)</w:t>
+              <w:t>Line Current Fundamental RMS (V)</w:t>
             </w:r>
           </w:p>
         </w:tc>
@@ -2207,17 +2315,19 @@
     <w:tbl>
       <w:tblPr>
         <w:tblStyle w:val="TableGrid"/>
-        <w:tblW w:w="0" w:type="auto"/>
+        <w:tblW w:w="9849" w:type="dxa"/>
+        <w:tblLayout w:type="fixed"/>
         <w:tblLook w:val="04A0" w:firstRow="1" w:lastRow="0" w:firstColumn="1" w:lastColumn="0" w:noHBand="0" w:noVBand="1"/>
       </w:tblPr>
       <w:tblGrid>
-        <w:gridCol w:w="4698"/>
-        <w:gridCol w:w="4698"/>
+        <w:gridCol w:w="1129"/>
+        <w:gridCol w:w="4253"/>
+        <w:gridCol w:w="4467"/>
       </w:tblGrid>
       <w:tr>
         <w:tc>
           <w:tcPr>
-            <w:tcW w:w="4698" w:type="dxa"/>
+            <w:tcW w:w="1129" w:type="dxa"/>
           </w:tcPr>
           <w:p>
             <w:pPr>
@@ -2229,21 +2339,36 @@
                 <w:szCs w:val="24"/>
               </w:rPr>
             </w:pPr>
-            <w:r>
+          </w:p>
+        </w:tc>
+        <w:tc>
+          <w:tcPr>
+            <w:tcW w:w="4253" w:type="dxa"/>
+          </w:tcPr>
+          <w:p>
+            <w:pPr>
+              <w:jc w:val="center"/>
               <w:rPr>
                 <w:rFonts w:ascii="Times New Roman" w:hAnsi="Times New Roman" w:cs="Times New Roman"/>
                 <w:b/>
                 <w:sz w:val="24"/>
                 <w:szCs w:val="24"/>
               </w:rPr>
-              <w:lastRenderedPageBreak/>
+            </w:pPr>
+            <w:r>
+              <w:rPr>
+                <w:rFonts w:ascii="Times New Roman" w:hAnsi="Times New Roman" w:cs="Times New Roman"/>
+                <w:b/>
+                <w:sz w:val="24"/>
+                <w:szCs w:val="24"/>
+              </w:rPr>
               <w:t>MATLAB model</w:t>
             </w:r>
           </w:p>
         </w:tc>
         <w:tc>
           <w:tcPr>
-            <w:tcW w:w="4698" w:type="dxa"/>
+            <w:tcW w:w="4467" w:type="dxa"/>
           </w:tcPr>
           <w:p>
             <w:pPr>
@@ -2270,7 +2395,29 @@
       <w:tr>
         <w:tc>
           <w:tcPr>
-            <w:tcW w:w="4698" w:type="dxa"/>
+            <w:tcW w:w="1129" w:type="dxa"/>
+          </w:tcPr>
+          <w:p>
+            <w:pPr>
+              <w:rPr>
+                <w:rFonts w:ascii="Times New Roman" w:hAnsi="Times New Roman" w:cs="Times New Roman"/>
+                <w:sz w:val="24"/>
+                <w:szCs w:val="24"/>
+              </w:rPr>
+            </w:pPr>
+            <w:r>
+              <w:rPr>
+                <w:rFonts w:ascii="Times New Roman" w:hAnsi="Times New Roman" w:cs="Times New Roman"/>
+                <w:sz w:val="24"/>
+                <w:szCs w:val="24"/>
+              </w:rPr>
+              <w:t>Single</w:t>
+            </w:r>
+          </w:p>
+        </w:tc>
+        <w:tc>
+          <w:tcPr>
+            <w:tcW w:w="4253" w:type="dxa"/>
           </w:tcPr>
           <w:p>
             <w:pPr>
@@ -2297,7 +2444,7 @@
                 <w:szCs w:val="24"/>
               </w:rPr>
               <w:drawing>
-                <wp:inline distT="0" distB="0" distL="0" distR="0" wp14:anchorId="17BCC1C0" wp14:editId="3F61A8CF">
+                <wp:inline distT="0" distB="0" distL="0" distR="0" wp14:anchorId="0013B05A" wp14:editId="0E610BF2">
                   <wp:extent cx="2628900" cy="342900"/>
                   <wp:effectExtent l="0" t="0" r="0" b="0"/>
                   <wp:docPr id="7" name="Picture 7"/>
@@ -2314,7 +2461,7 @@
                           </pic:cNvPicPr>
                         </pic:nvPicPr>
                         <pic:blipFill rotWithShape="1">
-                          <a:blip r:embed="rId15">
+                          <a:blip r:embed="rId18">
                             <a:extLst>
                               <a:ext uri="{28A0092B-C50C-407E-A947-70E740481C1C}">
                                 <a14:useLocalDpi xmlns:a14="http://schemas.microsoft.com/office/drawing/2010/main" val="0"/>
@@ -2352,7 +2499,7 @@
         </w:tc>
         <w:tc>
           <w:tcPr>
-            <w:tcW w:w="4698" w:type="dxa"/>
+            <w:tcW w:w="4467" w:type="dxa"/>
           </w:tcPr>
           <w:p/>
           <w:p>
@@ -2377,10 +2524,10 @@
                   <v:path o:extrusionok="f" gradientshapeok="t" o:connecttype="rect"/>
                   <o:lock v:ext="edit" aspectratio="t"/>
                 </v:shapetype>
-                <v:shape id="_x0000_i1029" type="#_x0000_t75" style="width:210pt;height:25.5pt" o:ole="">
-                  <v:imagedata r:id="rId16" o:title=""/>
+                <v:shape id="_x0000_i1204" type="#_x0000_t75" style="width:210pt;height:25.5pt" o:ole="">
+                  <v:imagedata r:id="rId19" o:title=""/>
                 </v:shape>
-                <o:OLEObject Type="Embed" ProgID="PBrush" ShapeID="_x0000_i1029" DrawAspect="Content" ObjectID="_1587196125" r:id="rId17"/>
+                <o:OLEObject Type="Embed" ProgID="PBrush" ShapeID="_x0000_i1204" DrawAspect="Content" ObjectID="_1587211730" r:id="rId20"/>
               </w:object>
             </w:r>
           </w:p>
@@ -2393,6 +2540,88 @@
               </w:rPr>
             </w:pPr>
           </w:p>
+        </w:tc>
+      </w:tr>
+      <w:tr>
+        <w:tc>
+          <w:tcPr>
+            <w:tcW w:w="1129" w:type="dxa"/>
+          </w:tcPr>
+          <w:p>
+            <w:pPr>
+              <w:rPr>
+                <w:rFonts w:ascii="Times New Roman" w:hAnsi="Times New Roman" w:cs="Times New Roman"/>
+                <w:sz w:val="24"/>
+                <w:szCs w:val="24"/>
+              </w:rPr>
+            </w:pPr>
+            <w:r>
+              <w:rPr>
+                <w:rFonts w:ascii="Times New Roman" w:hAnsi="Times New Roman" w:cs="Times New Roman"/>
+                <w:sz w:val="24"/>
+                <w:szCs w:val="24"/>
+              </w:rPr>
+              <w:t xml:space="preserve">2 </w:t>
+            </w:r>
+            <w:proofErr w:type="spellStart"/>
+            <w:r>
+              <w:rPr>
+                <w:rFonts w:ascii="Times New Roman" w:hAnsi="Times New Roman" w:cs="Times New Roman"/>
+                <w:sz w:val="24"/>
+                <w:szCs w:val="24"/>
+              </w:rPr>
+              <w:t>seri</w:t>
+            </w:r>
+            <w:proofErr w:type="spellEnd"/>
+          </w:p>
+        </w:tc>
+        <w:tc>
+          <w:tcPr>
+            <w:tcW w:w="4253" w:type="dxa"/>
+          </w:tcPr>
+          <w:p>
+            <w:pPr>
+              <w:rPr>
+                <w:rFonts w:ascii="Times New Roman" w:hAnsi="Times New Roman" w:cs="Times New Roman"/>
+                <w:sz w:val="24"/>
+                <w:szCs w:val="24"/>
+              </w:rPr>
+            </w:pPr>
+          </w:p>
+          <w:p>
+            <w:pPr>
+              <w:rPr>
+                <w:rFonts w:ascii="Times New Roman" w:hAnsi="Times New Roman" w:cs="Times New Roman"/>
+                <w:sz w:val="24"/>
+                <w:szCs w:val="24"/>
+              </w:rPr>
+            </w:pPr>
+            <w:r>
+              <w:object w:dxaOrig="4620" w:dyaOrig="660">
+                <v:shape id="_x0000_i1208" type="#_x0000_t75" style="width:201.75pt;height:28.5pt" o:ole="">
+                  <v:imagedata r:id="rId21" o:title=""/>
+                </v:shape>
+                <o:OLEObject Type="Embed" ProgID="PBrush" ShapeID="_x0000_i1208" DrawAspect="Content" ObjectID="_1587211731" r:id="rId22"/>
+              </w:object>
+            </w:r>
+          </w:p>
+        </w:tc>
+        <w:tc>
+          <w:tcPr>
+            <w:tcW w:w="4467" w:type="dxa"/>
+          </w:tcPr>
+          <w:p/>
+          <w:p>
+            <w:r>
+              <w:object w:dxaOrig="4890" w:dyaOrig="690">
+                <v:shape id="_x0000_i1205" type="#_x0000_t75" style="width:210pt;height:30pt" o:ole="">
+                  <v:imagedata r:id="rId23" o:title=""/>
+                </v:shape>
+                <o:OLEObject Type="Embed" ProgID="PBrush" ShapeID="_x0000_i1205" DrawAspect="Content" ObjectID="_1587211732" r:id="rId24"/>
+              </w:object>
+            </w:r>
+          </w:p>
+          <w:p/>
         </w:tc>
       </w:tr>
     </w:tbl>
@@ -2404,8 +2633,6 @@
           <w:szCs w:val="24"/>
         </w:rPr>
       </w:pPr>
-      <w:bookmarkStart w:id="0" w:name="_GoBack"/>
-      <w:bookmarkEnd w:id="0"/>
     </w:p>
     <w:p>
       <w:pPr>
@@ -2444,8 +2671,8 @@
       </w:pPr>
     </w:p>
     <w:sectPr>
-      <w:headerReference w:type="default" r:id="rId18"/>
-      <w:footerReference w:type="default" r:id="rId19"/>
+      <w:headerReference w:type="default" r:id="rId25"/>
+      <w:footerReference w:type="default" r:id="rId26"/>
       <w:pgSz w:w="12240" w:h="15840"/>
       <w:pgMar w:top="1417" w:right="1417" w:bottom="1417" w:left="1417" w:header="708" w:footer="708" w:gutter="0"/>
       <w:cols w:space="708"/>
@@ -3296,6 +3523,29 @@
       </w:tblBorders>
     </w:tblPr>
   </w:style>
+  <w:style w:type="character" w:styleId="Hyperlink">
+    <w:name w:val="Hyperlink"/>
+    <w:basedOn w:val="DefaultParagraphFont"/>
+    <w:uiPriority w:val="99"/>
+    <w:unhideWhenUsed/>
+    <w:rsid w:val="006129EE"/>
+    <w:rPr>
+      <w:color w:val="0563C1" w:themeColor="hyperlink"/>
+      <w:u w:val="single"/>
+    </w:rPr>
+  </w:style>
+  <w:style w:type="character" w:styleId="FollowedHyperlink">
+    <w:name w:val="FollowedHyperlink"/>
+    <w:basedOn w:val="DefaultParagraphFont"/>
+    <w:uiPriority w:val="99"/>
+    <w:semiHidden/>
+    <w:unhideWhenUsed/>
+    <w:rsid w:val="006129EE"/>
+    <w:rPr>
+      <w:color w:val="954F72" w:themeColor="followedHyperlink"/>
+      <w:u w:val="single"/>
+    </w:rPr>
+  </w:style>
 </w:styles>
 </file>
 

</xml_diff>